<commit_message>
Updates to Week 1 Code and Question 2 of week 2
Worked out big o notation for week 1's tasks and made some of week 1s
code more efficient
</commit_message>
<xml_diff>
--- a/Lab Sheet 2/Question 3(5).docx
+++ b/Lab Sheet 2/Question 3(5).docx
@@ -4,7 +4,13 @@
   <w:body>
     <w:p>
       <w:r>
-        <w:t>ADDITION (b, c)</w:t>
+        <w:t>ADDITION (b, c</w:t>
+      </w:r>
+      <w:r>
+        <w:t>, k</w:t>
+      </w:r>
+      <w:r>
+        <w:t>)</w:t>
       </w:r>
     </w:p>
     <w:p>
@@ -24,13 +30,28 @@
         <w:t xml:space="preserve">. </w:t>
       </w:r>
       <w:r>
-        <w:t xml:space="preserve">Returns the array </w:t>
-      </w:r>
-      <w:r>
-        <w:t xml:space="preserve">b which has had c </w:t>
-      </w:r>
-      <w:r>
-        <w:t>added to it</w:t>
+        <w:t xml:space="preserve">Input K is an integer which indicates after how many numbers entered into system, a new row is started. </w:t>
+      </w:r>
+      <w:r>
+        <w:t>Returns</w:t>
+      </w:r>
+      <w:r>
+        <w:t xml:space="preserve"> and thus calls Format function which has</w:t>
+      </w:r>
+      <w:r>
+        <w:t xml:space="preserve"> the arra</w:t>
+      </w:r>
+      <w:r>
+        <w:t>y b which has had c added to it</w:t>
+      </w:r>
+      <w:r>
+        <w:t xml:space="preserve"> and the integer k </w:t>
+      </w:r>
+      <w:r>
+        <w:t>passed to it. So that the matrix</w:t>
+      </w:r>
+      <w:r>
+        <w:t xml:space="preserve"> can be formatted for output</w:t>
       </w:r>
       <w:proofErr w:type="gramStart"/>
       <w:r>
@@ -73,7 +94,10 @@
       </w:r>
       <w:proofErr w:type="spellEnd"/>
       <w:r>
-        <w:t>] = b[</w:t>
+        <w:t>] &lt;-</w:t>
+      </w:r>
+      <w:r>
+        <w:t xml:space="preserve"> b[</w:t>
       </w:r>
       <w:proofErr w:type="spellStart"/>
       <w:r>
@@ -96,27 +120,37 @@
       <w:r>
         <w:tab/>
       </w:r>
-      <w:r>
-        <w:tab/>
-      </w:r>
       <w:proofErr w:type="gramStart"/>
       <w:r>
         <w:t>return</w:t>
       </w:r>
       <w:proofErr w:type="gramEnd"/>
       <w:r>
-        <w:t xml:space="preserve"> b</w:t>
-      </w:r>
-    </w:p>
-    <w:p>
-      <w:r>
-        <w:tab/>
-      </w:r>
-      <w:r>
-        <w:tab/>
-      </w:r>
-    </w:p>
-    <w:p/>
+        <w:t xml:space="preserve"> </w:t>
+      </w:r>
+      <w:r>
+        <w:t>Format(</w:t>
+      </w:r>
+      <w:proofErr w:type="spellStart"/>
+      <w:r>
+        <w:t>b</w:t>
+      </w:r>
+      <w:r>
+        <w:t>,k</w:t>
+      </w:r>
+      <w:proofErr w:type="spellEnd"/>
+      <w:r>
+        <w:t>)</w:t>
+      </w:r>
+    </w:p>
+    <w:p>
+      <w:r>
+        <w:tab/>
+      </w:r>
+      <w:r>
+        <w:tab/>
+      </w:r>
+    </w:p>
     <w:p>
       <w:r>
         <w:t>SUBTRACTION (b, c)</w:t>
@@ -130,7 +164,39 @@
         <w:t>‘’’Para</w:t>
       </w:r>
       <w:r>
-        <w:t>meters are b and c and are arrays. Returns the array b which has had c taken away from it</w:t>
+        <w:t xml:space="preserve">meters are b and c and are arrays. </w:t>
+      </w:r>
+      <w:r>
+        <w:t xml:space="preserve">Input K is an integer which indicates after how many numbers entered into system, a new row is started. </w:t>
+      </w:r>
+      <w:r>
+        <w:t xml:space="preserve">Returns </w:t>
+      </w:r>
+      <w:r>
+        <w:t>and thus calls Format function which has the</w:t>
+      </w:r>
+      <w:r>
+        <w:t xml:space="preserve"> </w:t>
+      </w:r>
+      <w:proofErr w:type="spellStart"/>
+      <w:r>
+        <w:t>the</w:t>
+      </w:r>
+      <w:proofErr w:type="spellEnd"/>
+      <w:r>
+        <w:t xml:space="preserve"> array b which has had c taken away from it</w:t>
+      </w:r>
+      <w:r>
+        <w:t xml:space="preserve"> </w:t>
+      </w:r>
+      <w:r>
+        <w:t>and the integer k p</w:t>
+      </w:r>
+      <w:r>
+        <w:t>assed to it. So that the matrix</w:t>
+      </w:r>
+      <w:r>
+        <w:t xml:space="preserve"> can be formatted for output</w:t>
       </w:r>
       <w:r>
         <w:t>’’’</w:t>
@@ -173,7 +239,10 @@
       </w:r>
       <w:proofErr w:type="spellEnd"/>
       <w:r>
-        <w:t>] = b[</w:t>
+        <w:t>] &lt;-</w:t>
+      </w:r>
+      <w:r>
+        <w:t xml:space="preserve"> b[</w:t>
       </w:r>
       <w:proofErr w:type="spellStart"/>
       <w:r>
@@ -197,68 +266,65 @@
         <w:tab/>
       </w:r>
       <w:r>
-        <w:tab/>
-      </w:r>
-      <w:proofErr w:type="gramStart"/>
-      <w:r>
-        <w:t>return</w:t>
-      </w:r>
-      <w:proofErr w:type="gramEnd"/>
-      <w:r>
-        <w:t xml:space="preserve"> b</w:t>
-      </w:r>
-    </w:p>
-    <w:p/>
-    <w:p>
-      <w:proofErr w:type="gramStart"/>
-      <w:r>
-        <w:t>MULTIPLY(</w:t>
-      </w:r>
-      <w:proofErr w:type="gramEnd"/>
-      <w:r>
-        <w:t>b, c</w:t>
-      </w:r>
-      <w:r>
-        <w:t xml:space="preserve">, rows, columns, </w:t>
-      </w:r>
-      <w:proofErr w:type="spellStart"/>
-      <w:r>
-        <w:t>rowSize</w:t>
-      </w:r>
-      <w:proofErr w:type="spellEnd"/>
-      <w:r>
-        <w:t>)</w:t>
-      </w:r>
-    </w:p>
-    <w:p>
-      <w:r>
-        <w:tab/>
-        <w:t xml:space="preserve">For </w:t>
-      </w:r>
-      <w:proofErr w:type="spellStart"/>
-      <w:r>
-        <w:t>i</w:t>
-      </w:r>
-      <w:proofErr w:type="spellEnd"/>
-      <w:r>
-        <w:t>&lt;- 1 to length[b]</w:t>
-      </w:r>
-    </w:p>
-    <w:p>
-      <w:r>
-        <w:tab/>
-      </w:r>
-      <w:r>
-        <w:tab/>
+        <w:t xml:space="preserve">return </w:t>
+      </w:r>
+      <w:r>
+        <w:t>Format(</w:t>
+      </w:r>
+      <w:r>
+        <w:t>b</w:t>
+      </w:r>
+      <w:r>
+        <w:t>, k)</w:t>
       </w:r>
       <w:bookmarkStart w:id="0" w:name="_GoBack"/>
       <w:bookmarkEnd w:id="0"/>
     </w:p>
-    <w:p>
-      <w:r>
-        <w:tab/>
-      </w:r>
-    </w:p>
+    <w:p/>
+    <w:p>
+      <w:proofErr w:type="gramStart"/>
+      <w:r>
+        <w:t>MULTIPLY(</w:t>
+      </w:r>
+      <w:proofErr w:type="gramEnd"/>
+      <w:r>
+        <w:t>b, c</w:t>
+      </w:r>
+      <w:r>
+        <w:t xml:space="preserve">, rows, columns, </w:t>
+      </w:r>
+      <w:proofErr w:type="spellStart"/>
+      <w:r>
+        <w:t>rowSize</w:t>
+      </w:r>
+      <w:proofErr w:type="spellEnd"/>
+      <w:r>
+        <w:t>)</w:t>
+      </w:r>
+    </w:p>
+    <w:p>
+      <w:r>
+        <w:tab/>
+        <w:t xml:space="preserve">For </w:t>
+      </w:r>
+      <w:proofErr w:type="spellStart"/>
+      <w:r>
+        <w:t>i</w:t>
+      </w:r>
+      <w:proofErr w:type="spellEnd"/>
+      <w:r>
+        <w:t>&lt;- 1 to length[b]</w:t>
+      </w:r>
+    </w:p>
+    <w:p>
+      <w:r>
+        <w:tab/>
+      </w:r>
+      <w:r>
+        <w:tab/>
+      </w:r>
+    </w:p>
+    <w:p/>
     <w:sectPr>
       <w:pgSz w:w="11906" w:h="16838"/>
       <w:pgMar w:top="1440" w:right="1800" w:bottom="1440" w:left="1800" w:header="720" w:footer="720" w:gutter="0"/>

</xml_diff>

<commit_message>
Week 3 question 3 and 2
Multiplication algorithm added and runtime worked out.
</commit_message>
<xml_diff>
--- a/Lab Sheet 2/Question 3(5).docx
+++ b/Lab Sheet 2/Question 3(5).docx
@@ -3,328 +3,1312 @@
 <w:document xmlns:wpc="http://schemas.microsoft.com/office/word/2010/wordprocessingCanvas" xmlns:mc="http://schemas.openxmlformats.org/markup-compatibility/2006" xmlns:o="urn:schemas-microsoft-com:office:office" xmlns:r="http://schemas.openxmlformats.org/officeDocument/2006/relationships" xmlns:m="http://schemas.openxmlformats.org/officeDocument/2006/math" xmlns:v="urn:schemas-microsoft-com:vml" xmlns:wp14="http://schemas.microsoft.com/office/word/2010/wordprocessingDrawing" xmlns:wp="http://schemas.openxmlformats.org/drawingml/2006/wordprocessingDrawing" xmlns:w10="urn:schemas-microsoft-com:office:word" xmlns:w="http://schemas.openxmlformats.org/wordprocessingml/2006/main" xmlns:w14="http://schemas.microsoft.com/office/word/2010/wordml" xmlns:w15="http://schemas.microsoft.com/office/word/2012/wordml" xmlns:wpg="http://schemas.microsoft.com/office/word/2010/wordprocessingGroup" xmlns:wpi="http://schemas.microsoft.com/office/word/2010/wordprocessingInk" xmlns:wne="http://schemas.microsoft.com/office/word/2006/wordml" xmlns:wps="http://schemas.microsoft.com/office/word/2010/wordprocessingShape" mc:Ignorable="w14 w15 wp14">
   <w:body>
     <w:p>
-      <w:r>
+      <w:pPr>
+        <w:rPr>
+          <w:rFonts w:asciiTheme="minorHAnsi" w:hAnsiTheme="minorHAnsi" w:cstheme="minorHAnsi"/>
+          <w:sz w:val="22"/>
+        </w:rPr>
+      </w:pPr>
+      <w:r>
+        <w:rPr>
+          <w:rFonts w:asciiTheme="minorHAnsi" w:hAnsiTheme="minorHAnsi" w:cstheme="minorHAnsi"/>
+          <w:sz w:val="22"/>
+        </w:rPr>
         <w:t>ADDITION (b, c</w:t>
       </w:r>
       <w:r>
+        <w:rPr>
+          <w:rFonts w:asciiTheme="minorHAnsi" w:hAnsiTheme="minorHAnsi" w:cstheme="minorHAnsi"/>
+          <w:sz w:val="22"/>
+        </w:rPr>
         <w:t>, k</w:t>
       </w:r>
       <w:r>
+        <w:rPr>
+          <w:rFonts w:asciiTheme="minorHAnsi" w:hAnsiTheme="minorHAnsi" w:cstheme="minorHAnsi"/>
+          <w:sz w:val="22"/>
+        </w:rPr>
         <w:t>)</w:t>
+      </w:r>
+      <w:r>
+        <w:rPr>
+          <w:rFonts w:asciiTheme="minorHAnsi" w:hAnsiTheme="minorHAnsi" w:cstheme="minorHAnsi"/>
+          <w:sz w:val="22"/>
+        </w:rPr>
+        <w:tab/>
+      </w:r>
+      <w:r>
+        <w:rPr>
+          <w:rFonts w:asciiTheme="minorHAnsi" w:hAnsiTheme="minorHAnsi" w:cstheme="minorHAnsi"/>
+          <w:sz w:val="22"/>
+        </w:rPr>
+        <w:tab/>
+        <w:t>(1)</w:t>
       </w:r>
     </w:p>
     <w:p>
       <w:pPr>
         <w:ind w:left="720"/>
+        <w:rPr>
+          <w:rFonts w:asciiTheme="minorHAnsi" w:hAnsiTheme="minorHAnsi" w:cstheme="minorHAnsi"/>
+          <w:sz w:val="22"/>
+        </w:rPr>
       </w:pPr>
       <w:r>
+        <w:rPr>
+          <w:rFonts w:asciiTheme="minorHAnsi" w:hAnsiTheme="minorHAnsi" w:cstheme="minorHAnsi"/>
+          <w:sz w:val="22"/>
+        </w:rPr>
         <w:t>‘’’</w:t>
       </w:r>
       <w:r>
+        <w:rPr>
+          <w:rFonts w:asciiTheme="minorHAnsi" w:hAnsiTheme="minorHAnsi" w:cstheme="minorHAnsi"/>
+          <w:sz w:val="22"/>
+        </w:rPr>
         <w:t xml:space="preserve">Parameters are b and c </w:t>
       </w:r>
       <w:r>
+        <w:rPr>
+          <w:rFonts w:asciiTheme="minorHAnsi" w:hAnsiTheme="minorHAnsi" w:cstheme="minorHAnsi"/>
+          <w:sz w:val="22"/>
+        </w:rPr>
         <w:t>and are arrays</w:t>
       </w:r>
       <w:r>
+        <w:rPr>
+          <w:rFonts w:asciiTheme="minorHAnsi" w:hAnsiTheme="minorHAnsi" w:cstheme="minorHAnsi"/>
+          <w:sz w:val="22"/>
+        </w:rPr>
         <w:t xml:space="preserve">. </w:t>
       </w:r>
       <w:r>
+        <w:rPr>
+          <w:rFonts w:asciiTheme="minorHAnsi" w:hAnsiTheme="minorHAnsi" w:cstheme="minorHAnsi"/>
+          <w:sz w:val="22"/>
+        </w:rPr>
         <w:t xml:space="preserve">Input K is an integer which indicates after how many numbers entered into system, a new row is started. </w:t>
       </w:r>
       <w:r>
+        <w:rPr>
+          <w:rFonts w:asciiTheme="minorHAnsi" w:hAnsiTheme="minorHAnsi" w:cstheme="minorHAnsi"/>
+          <w:sz w:val="22"/>
+        </w:rPr>
         <w:t>Returns</w:t>
       </w:r>
       <w:r>
+        <w:rPr>
+          <w:rFonts w:asciiTheme="minorHAnsi" w:hAnsiTheme="minorHAnsi" w:cstheme="minorHAnsi"/>
+          <w:sz w:val="22"/>
+        </w:rPr>
         <w:t xml:space="preserve"> and thus calls Format function which has</w:t>
       </w:r>
       <w:r>
+        <w:rPr>
+          <w:rFonts w:asciiTheme="minorHAnsi" w:hAnsiTheme="minorHAnsi" w:cstheme="minorHAnsi"/>
+          <w:sz w:val="22"/>
+        </w:rPr>
         <w:t xml:space="preserve"> the arra</w:t>
       </w:r>
       <w:r>
+        <w:rPr>
+          <w:rFonts w:asciiTheme="minorHAnsi" w:hAnsiTheme="minorHAnsi" w:cstheme="minorHAnsi"/>
+          <w:sz w:val="22"/>
+        </w:rPr>
         <w:t>y b which has had c added to it</w:t>
       </w:r>
       <w:r>
+        <w:rPr>
+          <w:rFonts w:asciiTheme="minorHAnsi" w:hAnsiTheme="minorHAnsi" w:cstheme="minorHAnsi"/>
+          <w:sz w:val="22"/>
+        </w:rPr>
         <w:t xml:space="preserve"> and the integer k </w:t>
       </w:r>
       <w:r>
+        <w:rPr>
+          <w:rFonts w:asciiTheme="minorHAnsi" w:hAnsiTheme="minorHAnsi" w:cstheme="minorHAnsi"/>
+          <w:sz w:val="22"/>
+        </w:rPr>
         <w:t>passed to it. So that the matrix</w:t>
       </w:r>
       <w:r>
+        <w:rPr>
+          <w:rFonts w:asciiTheme="minorHAnsi" w:hAnsiTheme="minorHAnsi" w:cstheme="minorHAnsi"/>
+          <w:sz w:val="22"/>
+        </w:rPr>
         <w:t xml:space="preserve"> can be formatted for output</w:t>
       </w:r>
       <w:proofErr w:type="gramStart"/>
       <w:r>
+        <w:rPr>
+          <w:rFonts w:asciiTheme="minorHAnsi" w:hAnsiTheme="minorHAnsi" w:cstheme="minorHAnsi"/>
+          <w:sz w:val="22"/>
+        </w:rPr>
         <w:t>.</w:t>
       </w:r>
       <w:r>
+        <w:rPr>
+          <w:rFonts w:asciiTheme="minorHAnsi" w:hAnsiTheme="minorHAnsi" w:cstheme="minorHAnsi"/>
+          <w:sz w:val="22"/>
+        </w:rPr>
         <w:t>‘’’</w:t>
       </w:r>
       <w:proofErr w:type="gramEnd"/>
     </w:p>
     <w:p>
-      <w:r>
+      <w:pPr>
+        <w:rPr>
+          <w:rFonts w:asciiTheme="minorHAnsi" w:hAnsiTheme="minorHAnsi" w:cstheme="minorHAnsi"/>
+          <w:sz w:val="22"/>
+        </w:rPr>
+      </w:pPr>
+      <w:r>
+        <w:rPr>
+          <w:rFonts w:asciiTheme="minorHAnsi" w:hAnsiTheme="minorHAnsi" w:cstheme="minorHAnsi"/>
+          <w:sz w:val="22"/>
+        </w:rPr>
         <w:tab/>
         <w:t xml:space="preserve">For </w:t>
       </w:r>
       <w:proofErr w:type="spellStart"/>
       <w:r>
+        <w:rPr>
+          <w:rFonts w:asciiTheme="minorHAnsi" w:hAnsiTheme="minorHAnsi" w:cstheme="minorHAnsi"/>
+          <w:sz w:val="22"/>
+        </w:rPr>
         <w:t>i</w:t>
       </w:r>
       <w:proofErr w:type="spellEnd"/>
       <w:r>
+        <w:rPr>
+          <w:rFonts w:asciiTheme="minorHAnsi" w:hAnsiTheme="minorHAnsi" w:cstheme="minorHAnsi"/>
+          <w:sz w:val="22"/>
+        </w:rPr>
         <w:t xml:space="preserve"> &lt;- 1 to length[b]</w:t>
       </w:r>
-    </w:p>
-    <w:p>
-      <w:r>
-        <w:tab/>
-      </w:r>
-      <w:r>
+      <w:r>
+        <w:rPr>
+          <w:rFonts w:asciiTheme="minorHAnsi" w:hAnsiTheme="minorHAnsi" w:cstheme="minorHAnsi"/>
+          <w:sz w:val="22"/>
+        </w:rPr>
+        <w:tab/>
+      </w:r>
+      <w:r>
+        <w:rPr>
+          <w:rFonts w:asciiTheme="minorHAnsi" w:hAnsiTheme="minorHAnsi" w:cstheme="minorHAnsi"/>
+          <w:sz w:val="22"/>
+        </w:rPr>
+        <w:tab/>
+        <w:t>(n)</w:t>
+      </w:r>
+    </w:p>
+    <w:p>
+      <w:pPr>
+        <w:rPr>
+          <w:rFonts w:asciiTheme="minorHAnsi" w:hAnsiTheme="minorHAnsi" w:cstheme="minorHAnsi"/>
+          <w:sz w:val="22"/>
+        </w:rPr>
+      </w:pPr>
+      <w:r>
+        <w:rPr>
+          <w:rFonts w:asciiTheme="minorHAnsi" w:hAnsiTheme="minorHAnsi" w:cstheme="minorHAnsi"/>
+          <w:sz w:val="22"/>
+        </w:rPr>
+        <w:tab/>
+      </w:r>
+      <w:r>
+        <w:rPr>
+          <w:rFonts w:asciiTheme="minorHAnsi" w:hAnsiTheme="minorHAnsi" w:cstheme="minorHAnsi"/>
+          <w:sz w:val="22"/>
+        </w:rPr>
         <w:tab/>
       </w:r>
       <w:proofErr w:type="gramStart"/>
       <w:r>
+        <w:rPr>
+          <w:rFonts w:asciiTheme="minorHAnsi" w:hAnsiTheme="minorHAnsi" w:cstheme="minorHAnsi"/>
+          <w:sz w:val="22"/>
+        </w:rPr>
         <w:t>b[</w:t>
       </w:r>
       <w:proofErr w:type="spellStart"/>
       <w:proofErr w:type="gramEnd"/>
       <w:r>
+        <w:rPr>
+          <w:rFonts w:asciiTheme="minorHAnsi" w:hAnsiTheme="minorHAnsi" w:cstheme="minorHAnsi"/>
+          <w:sz w:val="22"/>
+        </w:rPr>
         <w:t>i</w:t>
       </w:r>
       <w:proofErr w:type="spellEnd"/>
       <w:r>
+        <w:rPr>
+          <w:rFonts w:asciiTheme="minorHAnsi" w:hAnsiTheme="minorHAnsi" w:cstheme="minorHAnsi"/>
+          <w:sz w:val="22"/>
+        </w:rPr>
         <w:t>] &lt;-</w:t>
       </w:r>
       <w:r>
+        <w:rPr>
+          <w:rFonts w:asciiTheme="minorHAnsi" w:hAnsiTheme="minorHAnsi" w:cstheme="minorHAnsi"/>
+          <w:sz w:val="22"/>
+        </w:rPr>
         <w:t xml:space="preserve"> b[</w:t>
       </w:r>
       <w:proofErr w:type="spellStart"/>
       <w:r>
+        <w:rPr>
+          <w:rFonts w:asciiTheme="minorHAnsi" w:hAnsiTheme="minorHAnsi" w:cstheme="minorHAnsi"/>
+          <w:sz w:val="22"/>
+        </w:rPr>
         <w:t>i</w:t>
       </w:r>
       <w:proofErr w:type="spellEnd"/>
       <w:r>
+        <w:rPr>
+          <w:rFonts w:asciiTheme="minorHAnsi" w:hAnsiTheme="minorHAnsi" w:cstheme="minorHAnsi"/>
+          <w:sz w:val="22"/>
+        </w:rPr>
         <w:t>] + c[</w:t>
       </w:r>
       <w:proofErr w:type="spellStart"/>
       <w:r>
+        <w:rPr>
+          <w:rFonts w:asciiTheme="minorHAnsi" w:hAnsiTheme="minorHAnsi" w:cstheme="minorHAnsi"/>
+          <w:sz w:val="22"/>
+        </w:rPr>
         <w:t>i</w:t>
       </w:r>
       <w:proofErr w:type="spellEnd"/>
       <w:r>
+        <w:rPr>
+          <w:rFonts w:asciiTheme="minorHAnsi" w:hAnsiTheme="minorHAnsi" w:cstheme="minorHAnsi"/>
+          <w:sz w:val="22"/>
+        </w:rPr>
         <w:t>]</w:t>
       </w:r>
-    </w:p>
-    <w:p>
-      <w:r>
+      <w:r>
+        <w:rPr>
+          <w:rFonts w:asciiTheme="minorHAnsi" w:hAnsiTheme="minorHAnsi" w:cstheme="minorHAnsi"/>
+          <w:sz w:val="22"/>
+        </w:rPr>
+        <w:tab/>
+      </w:r>
+      <w:r>
+        <w:rPr>
+          <w:rFonts w:asciiTheme="minorHAnsi" w:hAnsiTheme="minorHAnsi" w:cstheme="minorHAnsi"/>
+          <w:sz w:val="22"/>
+        </w:rPr>
+        <w:tab/>
+        <w:t>(n)</w:t>
+      </w:r>
+    </w:p>
+    <w:p>
+      <w:pPr>
+        <w:rPr>
+          <w:rFonts w:asciiTheme="minorHAnsi" w:hAnsiTheme="minorHAnsi" w:cstheme="minorHAnsi"/>
+          <w:sz w:val="22"/>
+        </w:rPr>
+      </w:pPr>
+      <w:r>
+        <w:rPr>
+          <w:rFonts w:asciiTheme="minorHAnsi" w:hAnsiTheme="minorHAnsi" w:cstheme="minorHAnsi"/>
+          <w:sz w:val="22"/>
+        </w:rPr>
         <w:tab/>
       </w:r>
       <w:proofErr w:type="gramStart"/>
       <w:r>
+        <w:rPr>
+          <w:rFonts w:asciiTheme="minorHAnsi" w:hAnsiTheme="minorHAnsi" w:cstheme="minorHAnsi"/>
+          <w:sz w:val="22"/>
+        </w:rPr>
         <w:t>return</w:t>
       </w:r>
       <w:proofErr w:type="gramEnd"/>
       <w:r>
+        <w:rPr>
+          <w:rFonts w:asciiTheme="minorHAnsi" w:hAnsiTheme="minorHAnsi" w:cstheme="minorHAnsi"/>
+          <w:sz w:val="22"/>
+        </w:rPr>
         <w:t xml:space="preserve"> </w:t>
       </w:r>
       <w:r>
+        <w:rPr>
+          <w:rFonts w:asciiTheme="minorHAnsi" w:hAnsiTheme="minorHAnsi" w:cstheme="minorHAnsi"/>
+          <w:sz w:val="22"/>
+        </w:rPr>
         <w:t>Format(</w:t>
       </w:r>
       <w:proofErr w:type="spellStart"/>
       <w:r>
+        <w:rPr>
+          <w:rFonts w:asciiTheme="minorHAnsi" w:hAnsiTheme="minorHAnsi" w:cstheme="minorHAnsi"/>
+          <w:sz w:val="22"/>
+        </w:rPr>
         <w:t>b</w:t>
       </w:r>
       <w:r>
+        <w:rPr>
+          <w:rFonts w:asciiTheme="minorHAnsi" w:hAnsiTheme="minorHAnsi" w:cstheme="minorHAnsi"/>
+          <w:sz w:val="22"/>
+        </w:rPr>
         <w:t>,k</w:t>
       </w:r>
       <w:proofErr w:type="spellEnd"/>
       <w:r>
+        <w:rPr>
+          <w:rFonts w:asciiTheme="minorHAnsi" w:hAnsiTheme="minorHAnsi" w:cstheme="minorHAnsi"/>
+          <w:sz w:val="22"/>
+        </w:rPr>
         <w:t>)</w:t>
       </w:r>
-    </w:p>
-    <w:p>
-      <w:r>
-        <w:tab/>
-      </w:r>
-      <w:r>
-        <w:tab/>
-      </w:r>
-    </w:p>
-    <w:p>
-      <w:r>
-        <w:t>SUBTRACTION (b, c)</w:t>
+      <w:r>
+        <w:rPr>
+          <w:rFonts w:asciiTheme="minorHAnsi" w:hAnsiTheme="minorHAnsi" w:cstheme="minorHAnsi"/>
+          <w:sz w:val="22"/>
+        </w:rPr>
+        <w:tab/>
+      </w:r>
+      <w:r>
+        <w:rPr>
+          <w:rFonts w:asciiTheme="minorHAnsi" w:hAnsiTheme="minorHAnsi" w:cstheme="minorHAnsi"/>
+          <w:sz w:val="22"/>
+        </w:rPr>
+        <w:tab/>
+        <w:t>(1)</w:t>
+      </w:r>
+    </w:p>
+    <w:p>
+      <w:pPr>
+        <w:rPr>
+          <w:rFonts w:asciiTheme="minorHAnsi" w:hAnsiTheme="minorHAnsi" w:cstheme="minorHAnsi"/>
+          <w:sz w:val="22"/>
+        </w:rPr>
+      </w:pPr>
+      <w:r>
+        <w:rPr>
+          <w:rFonts w:asciiTheme="minorHAnsi" w:hAnsiTheme="minorHAnsi" w:cstheme="minorHAnsi"/>
+          <w:sz w:val="22"/>
+        </w:rPr>
+        <w:tab/>
+      </w:r>
+      <w:r>
+        <w:rPr>
+          <w:rFonts w:asciiTheme="minorHAnsi" w:hAnsiTheme="minorHAnsi" w:cstheme="minorHAnsi"/>
+          <w:sz w:val="22"/>
+        </w:rPr>
+        <w:tab/>
+      </w:r>
+    </w:p>
+    <w:p>
+      <w:pPr>
+        <w:rPr>
+          <w:rFonts w:asciiTheme="minorHAnsi" w:hAnsiTheme="minorHAnsi" w:cstheme="minorHAnsi"/>
+          <w:sz w:val="22"/>
+        </w:rPr>
+      </w:pPr>
+      <w:r>
+        <w:rPr>
+          <w:rFonts w:asciiTheme="minorHAnsi" w:hAnsiTheme="minorHAnsi" w:cstheme="minorHAnsi"/>
+          <w:sz w:val="22"/>
+        </w:rPr>
+        <w:t>SUBTRACTION (b, c</w:t>
+      </w:r>
+      <w:r>
+        <w:rPr>
+          <w:rFonts w:asciiTheme="minorHAnsi" w:hAnsiTheme="minorHAnsi" w:cstheme="minorHAnsi"/>
+          <w:sz w:val="22"/>
+        </w:rPr>
+        <w:t>, k</w:t>
+      </w:r>
+      <w:r>
+        <w:rPr>
+          <w:rFonts w:asciiTheme="minorHAnsi" w:hAnsiTheme="minorHAnsi" w:cstheme="minorHAnsi"/>
+          <w:sz w:val="22"/>
+        </w:rPr>
+        <w:t>)</w:t>
+      </w:r>
+      <w:r>
+        <w:rPr>
+          <w:rFonts w:asciiTheme="minorHAnsi" w:hAnsiTheme="minorHAnsi" w:cstheme="minorHAnsi"/>
+          <w:sz w:val="22"/>
+        </w:rPr>
+        <w:tab/>
+      </w:r>
+      <w:r>
+        <w:rPr>
+          <w:rFonts w:asciiTheme="minorHAnsi" w:hAnsiTheme="minorHAnsi" w:cstheme="minorHAnsi"/>
+          <w:sz w:val="22"/>
+        </w:rPr>
+        <w:tab/>
+        <w:t>(1)</w:t>
       </w:r>
     </w:p>
     <w:p>
       <w:pPr>
         <w:ind w:left="720"/>
+        <w:rPr>
+          <w:rFonts w:asciiTheme="minorHAnsi" w:hAnsiTheme="minorHAnsi" w:cstheme="minorHAnsi"/>
+          <w:sz w:val="22"/>
+        </w:rPr>
       </w:pPr>
       <w:r>
+        <w:rPr>
+          <w:rFonts w:asciiTheme="minorHAnsi" w:hAnsiTheme="minorHAnsi" w:cstheme="minorHAnsi"/>
+          <w:sz w:val="22"/>
+        </w:rPr>
         <w:t>‘’’Para</w:t>
       </w:r>
       <w:r>
+        <w:rPr>
+          <w:rFonts w:asciiTheme="minorHAnsi" w:hAnsiTheme="minorHAnsi" w:cstheme="minorHAnsi"/>
+          <w:sz w:val="22"/>
+        </w:rPr>
         <w:t xml:space="preserve">meters are b and c and are arrays. </w:t>
       </w:r>
       <w:r>
+        <w:rPr>
+          <w:rFonts w:asciiTheme="minorHAnsi" w:hAnsiTheme="minorHAnsi" w:cstheme="minorHAnsi"/>
+          <w:sz w:val="22"/>
+        </w:rPr>
         <w:t xml:space="preserve">Input K is an integer which indicates after how many numbers entered into system, a new row is started. </w:t>
       </w:r>
       <w:r>
+        <w:rPr>
+          <w:rFonts w:asciiTheme="minorHAnsi" w:hAnsiTheme="minorHAnsi" w:cstheme="minorHAnsi"/>
+          <w:sz w:val="22"/>
+        </w:rPr>
         <w:t xml:space="preserve">Returns </w:t>
       </w:r>
       <w:r>
-        <w:t>and thus calls Format function which has the</w:t>
-      </w:r>
-      <w:r>
-        <w:t xml:space="preserve"> </w:t>
+        <w:rPr>
+          <w:rFonts w:asciiTheme="minorHAnsi" w:hAnsiTheme="minorHAnsi" w:cstheme="minorHAnsi"/>
+          <w:sz w:val="22"/>
+        </w:rPr>
+        <w:t xml:space="preserve">and thus calls Format function which has the </w:t>
       </w:r>
       <w:proofErr w:type="spellStart"/>
       <w:r>
+        <w:rPr>
+          <w:rFonts w:asciiTheme="minorHAnsi" w:hAnsiTheme="minorHAnsi" w:cstheme="minorHAnsi"/>
+          <w:sz w:val="22"/>
+        </w:rPr>
         <w:t>the</w:t>
       </w:r>
       <w:proofErr w:type="spellEnd"/>
       <w:r>
+        <w:rPr>
+          <w:rFonts w:asciiTheme="minorHAnsi" w:hAnsiTheme="minorHAnsi" w:cstheme="minorHAnsi"/>
+          <w:sz w:val="22"/>
+        </w:rPr>
         <w:t xml:space="preserve"> array b which has had c taken away from it</w:t>
       </w:r>
       <w:r>
-        <w:t xml:space="preserve"> </w:t>
-      </w:r>
-      <w:r>
-        <w:t>and the integer k p</w:t>
-      </w:r>
-      <w:r>
+        <w:rPr>
+          <w:rFonts w:asciiTheme="minorHAnsi" w:hAnsiTheme="minorHAnsi" w:cstheme="minorHAnsi"/>
+          <w:sz w:val="22"/>
+        </w:rPr>
+        <w:t xml:space="preserve"> and the integer k p</w:t>
+      </w:r>
+      <w:r>
+        <w:rPr>
+          <w:rFonts w:asciiTheme="minorHAnsi" w:hAnsiTheme="minorHAnsi" w:cstheme="minorHAnsi"/>
+          <w:sz w:val="22"/>
+        </w:rPr>
         <w:t>assed to it. So that the matrix</w:t>
       </w:r>
       <w:r>
+        <w:rPr>
+          <w:rFonts w:asciiTheme="minorHAnsi" w:hAnsiTheme="minorHAnsi" w:cstheme="minorHAnsi"/>
+          <w:sz w:val="22"/>
+        </w:rPr>
         <w:t xml:space="preserve"> can be formatted for output</w:t>
       </w:r>
       <w:r>
+        <w:rPr>
+          <w:rFonts w:asciiTheme="minorHAnsi" w:hAnsiTheme="minorHAnsi" w:cstheme="minorHAnsi"/>
+          <w:sz w:val="22"/>
+        </w:rPr>
         <w:t>’’’</w:t>
       </w:r>
     </w:p>
     <w:p>
-      <w:r>
-        <w:tab/>
-      </w:r>
-      <w:r>
+      <w:pPr>
+        <w:rPr>
+          <w:rFonts w:asciiTheme="minorHAnsi" w:hAnsiTheme="minorHAnsi" w:cstheme="minorHAnsi"/>
+          <w:sz w:val="22"/>
+        </w:rPr>
+      </w:pPr>
+      <w:r>
+        <w:rPr>
+          <w:rFonts w:asciiTheme="minorHAnsi" w:hAnsiTheme="minorHAnsi" w:cstheme="minorHAnsi"/>
+          <w:sz w:val="22"/>
+        </w:rPr>
+        <w:tab/>
+      </w:r>
+      <w:r>
+        <w:rPr>
+          <w:rFonts w:asciiTheme="minorHAnsi" w:hAnsiTheme="minorHAnsi" w:cstheme="minorHAnsi"/>
+          <w:sz w:val="22"/>
+        </w:rPr>
         <w:t xml:space="preserve">For </w:t>
       </w:r>
       <w:proofErr w:type="spellStart"/>
       <w:r>
+        <w:rPr>
+          <w:rFonts w:asciiTheme="minorHAnsi" w:hAnsiTheme="minorHAnsi" w:cstheme="minorHAnsi"/>
+          <w:sz w:val="22"/>
+        </w:rPr>
         <w:t>i</w:t>
       </w:r>
       <w:proofErr w:type="spellEnd"/>
       <w:r>
+        <w:rPr>
+          <w:rFonts w:asciiTheme="minorHAnsi" w:hAnsiTheme="minorHAnsi" w:cstheme="minorHAnsi"/>
+          <w:sz w:val="22"/>
+        </w:rPr>
         <w:t xml:space="preserve"> &lt;- 1 to length[b]</w:t>
       </w:r>
-    </w:p>
-    <w:p>
-      <w:r>
-        <w:tab/>
-      </w:r>
-      <w:r>
+      <w:r>
+        <w:rPr>
+          <w:rFonts w:asciiTheme="minorHAnsi" w:hAnsiTheme="minorHAnsi" w:cstheme="minorHAnsi"/>
+          <w:sz w:val="22"/>
+        </w:rPr>
+        <w:tab/>
+      </w:r>
+      <w:r>
+        <w:rPr>
+          <w:rFonts w:asciiTheme="minorHAnsi" w:hAnsiTheme="minorHAnsi" w:cstheme="minorHAnsi"/>
+          <w:sz w:val="22"/>
+        </w:rPr>
+        <w:tab/>
+        <w:t>(n)</w:t>
+      </w:r>
+    </w:p>
+    <w:p>
+      <w:pPr>
+        <w:rPr>
+          <w:rFonts w:asciiTheme="minorHAnsi" w:hAnsiTheme="minorHAnsi" w:cstheme="minorHAnsi"/>
+          <w:sz w:val="22"/>
+        </w:rPr>
+      </w:pPr>
+      <w:r>
+        <w:rPr>
+          <w:rFonts w:asciiTheme="minorHAnsi" w:hAnsiTheme="minorHAnsi" w:cstheme="minorHAnsi"/>
+          <w:sz w:val="22"/>
+        </w:rPr>
+        <w:tab/>
+      </w:r>
+      <w:r>
+        <w:rPr>
+          <w:rFonts w:asciiTheme="minorHAnsi" w:hAnsiTheme="minorHAnsi" w:cstheme="minorHAnsi"/>
+          <w:sz w:val="22"/>
+        </w:rPr>
         <w:tab/>
       </w:r>
       <w:proofErr w:type="gramStart"/>
       <w:r>
+        <w:rPr>
+          <w:rFonts w:asciiTheme="minorHAnsi" w:hAnsiTheme="minorHAnsi" w:cstheme="minorHAnsi"/>
+          <w:sz w:val="22"/>
+        </w:rPr>
         <w:t>b</w:t>
       </w:r>
       <w:r>
+        <w:rPr>
+          <w:rFonts w:asciiTheme="minorHAnsi" w:hAnsiTheme="minorHAnsi" w:cstheme="minorHAnsi"/>
+          <w:sz w:val="22"/>
+        </w:rPr>
         <w:t>[</w:t>
       </w:r>
       <w:proofErr w:type="spellStart"/>
       <w:proofErr w:type="gramEnd"/>
       <w:r>
+        <w:rPr>
+          <w:rFonts w:asciiTheme="minorHAnsi" w:hAnsiTheme="minorHAnsi" w:cstheme="minorHAnsi"/>
+          <w:sz w:val="22"/>
+        </w:rPr>
         <w:t>i</w:t>
       </w:r>
       <w:proofErr w:type="spellEnd"/>
       <w:r>
+        <w:rPr>
+          <w:rFonts w:asciiTheme="minorHAnsi" w:hAnsiTheme="minorHAnsi" w:cstheme="minorHAnsi"/>
+          <w:sz w:val="22"/>
+        </w:rPr>
         <w:t>] &lt;-</w:t>
       </w:r>
       <w:r>
+        <w:rPr>
+          <w:rFonts w:asciiTheme="minorHAnsi" w:hAnsiTheme="minorHAnsi" w:cstheme="minorHAnsi"/>
+          <w:sz w:val="22"/>
+        </w:rPr>
         <w:t xml:space="preserve"> b[</w:t>
       </w:r>
       <w:proofErr w:type="spellStart"/>
       <w:r>
+        <w:rPr>
+          <w:rFonts w:asciiTheme="minorHAnsi" w:hAnsiTheme="minorHAnsi" w:cstheme="minorHAnsi"/>
+          <w:sz w:val="22"/>
+        </w:rPr>
         <w:t>i</w:t>
       </w:r>
       <w:proofErr w:type="spellEnd"/>
       <w:r>
+        <w:rPr>
+          <w:rFonts w:asciiTheme="minorHAnsi" w:hAnsiTheme="minorHAnsi" w:cstheme="minorHAnsi"/>
+          <w:sz w:val="22"/>
+        </w:rPr>
         <w:t>] – c[</w:t>
       </w:r>
       <w:proofErr w:type="spellStart"/>
       <w:r>
+        <w:rPr>
+          <w:rFonts w:asciiTheme="minorHAnsi" w:hAnsiTheme="minorHAnsi" w:cstheme="minorHAnsi"/>
+          <w:sz w:val="22"/>
+        </w:rPr>
         <w:t>i</w:t>
       </w:r>
       <w:proofErr w:type="spellEnd"/>
       <w:r>
+        <w:rPr>
+          <w:rFonts w:asciiTheme="minorHAnsi" w:hAnsiTheme="minorHAnsi" w:cstheme="minorHAnsi"/>
+          <w:sz w:val="22"/>
+        </w:rPr>
         <w:t>]</w:t>
       </w:r>
-    </w:p>
-    <w:p>
-      <w:r>
-        <w:tab/>
-      </w:r>
-      <w:r>
-        <w:t xml:space="preserve">return </w:t>
-      </w:r>
-      <w:r>
+      <w:r>
+        <w:rPr>
+          <w:rFonts w:asciiTheme="minorHAnsi" w:hAnsiTheme="minorHAnsi" w:cstheme="minorHAnsi"/>
+          <w:sz w:val="22"/>
+        </w:rPr>
+        <w:tab/>
+      </w:r>
+      <w:r>
+        <w:rPr>
+          <w:rFonts w:asciiTheme="minorHAnsi" w:hAnsiTheme="minorHAnsi" w:cstheme="minorHAnsi"/>
+          <w:sz w:val="22"/>
+        </w:rPr>
+        <w:tab/>
+        <w:t>(n)</w:t>
+      </w:r>
+    </w:p>
+    <w:p>
+      <w:pPr>
+        <w:rPr>
+          <w:rFonts w:asciiTheme="minorHAnsi" w:hAnsiTheme="minorHAnsi" w:cstheme="minorHAnsi"/>
+          <w:sz w:val="22"/>
+        </w:rPr>
+      </w:pPr>
+      <w:r>
+        <w:rPr>
+          <w:rFonts w:asciiTheme="minorHAnsi" w:hAnsiTheme="minorHAnsi" w:cstheme="minorHAnsi"/>
+          <w:sz w:val="22"/>
+        </w:rPr>
+        <w:tab/>
+      </w:r>
+      <w:proofErr w:type="gramStart"/>
+      <w:r>
+        <w:rPr>
+          <w:rFonts w:asciiTheme="minorHAnsi" w:hAnsiTheme="minorHAnsi" w:cstheme="minorHAnsi"/>
+          <w:sz w:val="22"/>
+        </w:rPr>
+        <w:t>return</w:t>
+      </w:r>
+      <w:proofErr w:type="gramEnd"/>
+      <w:r>
+        <w:rPr>
+          <w:rFonts w:asciiTheme="minorHAnsi" w:hAnsiTheme="minorHAnsi" w:cstheme="minorHAnsi"/>
+          <w:sz w:val="22"/>
+        </w:rPr>
+        <w:t xml:space="preserve"> </w:t>
+      </w:r>
+      <w:r>
+        <w:rPr>
+          <w:rFonts w:asciiTheme="minorHAnsi" w:hAnsiTheme="minorHAnsi" w:cstheme="minorHAnsi"/>
+          <w:sz w:val="22"/>
+        </w:rPr>
         <w:t>Format(</w:t>
       </w:r>
       <w:r>
+        <w:rPr>
+          <w:rFonts w:asciiTheme="minorHAnsi" w:hAnsiTheme="minorHAnsi" w:cstheme="minorHAnsi"/>
+          <w:sz w:val="22"/>
+        </w:rPr>
         <w:t>b</w:t>
       </w:r>
       <w:r>
+        <w:rPr>
+          <w:rFonts w:asciiTheme="minorHAnsi" w:hAnsiTheme="minorHAnsi" w:cstheme="minorHAnsi"/>
+          <w:sz w:val="22"/>
+        </w:rPr>
         <w:t>, k)</w:t>
+      </w:r>
+      <w:r>
+        <w:rPr>
+          <w:rFonts w:asciiTheme="minorHAnsi" w:hAnsiTheme="minorHAnsi" w:cstheme="minorHAnsi"/>
+          <w:sz w:val="22"/>
+        </w:rPr>
+        <w:tab/>
+      </w:r>
+      <w:r>
+        <w:rPr>
+          <w:rFonts w:asciiTheme="minorHAnsi" w:hAnsiTheme="minorHAnsi" w:cstheme="minorHAnsi"/>
+          <w:sz w:val="22"/>
+        </w:rPr>
+        <w:tab/>
+        <w:t>(1)</w:t>
+      </w:r>
+    </w:p>
+    <w:p>
+      <w:pPr>
+        <w:rPr>
+          <w:rFonts w:asciiTheme="minorHAnsi" w:hAnsiTheme="minorHAnsi" w:cstheme="minorHAnsi"/>
+          <w:sz w:val="22"/>
+        </w:rPr>
+      </w:pPr>
+    </w:p>
+    <w:p>
+      <w:pPr>
+        <w:rPr>
+          <w:rFonts w:asciiTheme="minorHAnsi" w:hAnsiTheme="minorHAnsi" w:cstheme="minorHAnsi"/>
+          <w:sz w:val="22"/>
+        </w:rPr>
+      </w:pPr>
+      <w:r>
+        <w:rPr>
+          <w:rFonts w:asciiTheme="minorHAnsi" w:hAnsiTheme="minorHAnsi" w:cstheme="minorHAnsi"/>
+          <w:sz w:val="22"/>
+        </w:rPr>
+        <w:t>MULTIPLY (</w:t>
+      </w:r>
+      <w:r>
+        <w:rPr>
+          <w:rFonts w:asciiTheme="minorHAnsi" w:hAnsiTheme="minorHAnsi" w:cstheme="minorHAnsi"/>
+          <w:sz w:val="22"/>
+        </w:rPr>
+        <w:t>b, c)</w:t>
+      </w:r>
+      <w:r>
+        <w:rPr>
+          <w:rFonts w:asciiTheme="minorHAnsi" w:hAnsiTheme="minorHAnsi" w:cstheme="minorHAnsi"/>
+          <w:sz w:val="22"/>
+        </w:rPr>
+        <w:tab/>
+      </w:r>
+      <w:r>
+        <w:rPr>
+          <w:rFonts w:asciiTheme="minorHAnsi" w:hAnsiTheme="minorHAnsi" w:cstheme="minorHAnsi"/>
+          <w:sz w:val="22"/>
+        </w:rPr>
+        <w:tab/>
+        <w:t>(1)</w:t>
+      </w:r>
+    </w:p>
+    <w:p>
+      <w:pPr>
+        <w:ind w:left="720"/>
+        <w:rPr>
+          <w:rFonts w:asciiTheme="minorHAnsi" w:hAnsiTheme="minorHAnsi" w:cstheme="minorHAnsi"/>
+          <w:sz w:val="22"/>
+        </w:rPr>
+      </w:pPr>
+      <w:r>
+        <w:rPr>
+          <w:rFonts w:asciiTheme="minorHAnsi" w:hAnsiTheme="minorHAnsi" w:cstheme="minorHAnsi"/>
+          <w:sz w:val="22"/>
+        </w:rPr>
+        <w:t xml:space="preserve">‘’’ two inputs (b, c) of two matrices with their structure being </w:t>
+      </w:r>
+      <w:proofErr w:type="gramStart"/>
+      <w:r>
+        <w:rPr>
+          <w:rFonts w:asciiTheme="minorHAnsi" w:hAnsiTheme="minorHAnsi" w:cstheme="minorHAnsi"/>
+          <w:sz w:val="22"/>
+        </w:rPr>
+        <w:t>b(</w:t>
+      </w:r>
+      <w:proofErr w:type="gramEnd"/>
+      <w:r>
+        <w:rPr>
+          <w:rFonts w:asciiTheme="minorHAnsi" w:hAnsiTheme="minorHAnsi" w:cstheme="minorHAnsi"/>
+          <w:sz w:val="22"/>
+        </w:rPr>
+        <w:t>row, column). It will return the matrix produced by multiplying b and c together.</w:t>
+      </w:r>
+      <w:r>
+        <w:rPr>
+          <w:rFonts w:asciiTheme="minorHAnsi" w:hAnsiTheme="minorHAnsi" w:cstheme="minorHAnsi"/>
+          <w:sz w:val="22"/>
+        </w:rPr>
+        <w:t xml:space="preserve"> The first for loop goes through the number of rows and the second through </w:t>
+      </w:r>
+      <w:r>
+        <w:rPr>
+          <w:rFonts w:asciiTheme="minorHAnsi" w:hAnsiTheme="minorHAnsi" w:cstheme="minorHAnsi"/>
+          <w:sz w:val="22"/>
+        </w:rPr>
+        <w:t xml:space="preserve">the number of columns of b. As the number of rows of the first matrix has to be equal to the number of columns of the second for multiplication, by switching the identifiers of </w:t>
+      </w:r>
+      <w:proofErr w:type="gramStart"/>
+      <w:r>
+        <w:rPr>
+          <w:rFonts w:asciiTheme="minorHAnsi" w:hAnsiTheme="minorHAnsi" w:cstheme="minorHAnsi"/>
+          <w:sz w:val="22"/>
+        </w:rPr>
+        <w:t>I</w:t>
+      </w:r>
+      <w:proofErr w:type="gramEnd"/>
+      <w:r>
+        <w:rPr>
+          <w:rFonts w:asciiTheme="minorHAnsi" w:hAnsiTheme="minorHAnsi" w:cstheme="minorHAnsi"/>
+          <w:sz w:val="22"/>
+        </w:rPr>
+        <w:t xml:space="preserve"> and j around, it will therefore multiply the numbers in the row by the numbers in the column. For each row and column.</w:t>
+      </w:r>
+      <w:r>
+        <w:rPr>
+          <w:rFonts w:asciiTheme="minorHAnsi" w:hAnsiTheme="minorHAnsi" w:cstheme="minorHAnsi"/>
+          <w:sz w:val="22"/>
+        </w:rPr>
+        <w:t xml:space="preserve">’’’ </w:t>
+      </w:r>
+    </w:p>
+    <w:p>
+      <w:pPr>
+        <w:rPr>
+          <w:rFonts w:asciiTheme="minorHAnsi" w:hAnsiTheme="minorHAnsi" w:cstheme="minorHAnsi"/>
+          <w:sz w:val="22"/>
+        </w:rPr>
+      </w:pPr>
+      <w:r>
+        <w:rPr>
+          <w:rFonts w:asciiTheme="minorHAnsi" w:hAnsiTheme="minorHAnsi" w:cstheme="minorHAnsi"/>
+          <w:sz w:val="22"/>
+        </w:rPr>
+        <w:tab/>
+        <w:t xml:space="preserve">For </w:t>
+      </w:r>
+      <w:proofErr w:type="spellStart"/>
+      <w:r>
+        <w:rPr>
+          <w:rFonts w:asciiTheme="minorHAnsi" w:hAnsiTheme="minorHAnsi" w:cstheme="minorHAnsi"/>
+          <w:sz w:val="22"/>
+        </w:rPr>
+        <w:t>i</w:t>
+      </w:r>
+      <w:proofErr w:type="spellEnd"/>
+      <w:r>
+        <w:rPr>
+          <w:rFonts w:asciiTheme="minorHAnsi" w:hAnsiTheme="minorHAnsi" w:cstheme="minorHAnsi"/>
+          <w:sz w:val="22"/>
+        </w:rPr>
+        <w:t xml:space="preserve"> </w:t>
+      </w:r>
+      <w:r>
+        <w:rPr>
+          <w:rFonts w:asciiTheme="minorHAnsi" w:hAnsiTheme="minorHAnsi" w:cstheme="minorHAnsi"/>
+          <w:sz w:val="22"/>
+        </w:rPr>
+        <w:t>&lt;- 1 to numberOfRows</w:t>
+      </w:r>
+      <w:r>
+        <w:rPr>
+          <w:rFonts w:asciiTheme="minorHAnsi" w:hAnsiTheme="minorHAnsi" w:cstheme="minorHAnsi"/>
+          <w:sz w:val="22"/>
+        </w:rPr>
+        <w:t>[b]</w:t>
+      </w:r>
+      <w:r>
+        <w:rPr>
+          <w:rFonts w:asciiTheme="minorHAnsi" w:hAnsiTheme="minorHAnsi" w:cstheme="minorHAnsi"/>
+          <w:sz w:val="22"/>
+        </w:rPr>
+        <w:tab/>
+      </w:r>
+      <w:r>
+        <w:rPr>
+          <w:rFonts w:asciiTheme="minorHAnsi" w:hAnsiTheme="minorHAnsi" w:cstheme="minorHAnsi"/>
+          <w:sz w:val="22"/>
+        </w:rPr>
+        <w:tab/>
+        <w:t>(n)</w:t>
+      </w:r>
+    </w:p>
+    <w:p>
+      <w:pPr>
+        <w:rPr>
+          <w:rFonts w:asciiTheme="minorHAnsi" w:hAnsiTheme="minorHAnsi" w:cstheme="minorHAnsi"/>
+          <w:sz w:val="22"/>
+        </w:rPr>
+      </w:pPr>
+      <w:r>
+        <w:rPr>
+          <w:rFonts w:asciiTheme="minorHAnsi" w:hAnsiTheme="minorHAnsi" w:cstheme="minorHAnsi"/>
+          <w:sz w:val="22"/>
+        </w:rPr>
+        <w:tab/>
+      </w:r>
+      <w:r>
+        <w:rPr>
+          <w:rFonts w:asciiTheme="minorHAnsi" w:hAnsiTheme="minorHAnsi" w:cstheme="minorHAnsi"/>
+          <w:sz w:val="22"/>
+        </w:rPr>
+        <w:tab/>
+      </w:r>
+      <w:r>
+        <w:rPr>
+          <w:rFonts w:asciiTheme="minorHAnsi" w:hAnsiTheme="minorHAnsi" w:cstheme="minorHAnsi"/>
+          <w:sz w:val="22"/>
+        </w:rPr>
+        <w:t>For J</w:t>
+      </w:r>
+      <w:r>
+        <w:rPr>
+          <w:rFonts w:asciiTheme="minorHAnsi" w:hAnsiTheme="minorHAnsi" w:cstheme="minorHAnsi"/>
+          <w:sz w:val="22"/>
+        </w:rPr>
+        <w:t xml:space="preserve"> </w:t>
+      </w:r>
+      <w:r>
+        <w:rPr>
+          <w:rFonts w:asciiTheme="minorHAnsi" w:hAnsiTheme="minorHAnsi" w:cstheme="minorHAnsi"/>
+          <w:sz w:val="22"/>
+        </w:rPr>
+        <w:t>&lt;-</w:t>
+      </w:r>
+      <w:r>
+        <w:rPr>
+          <w:rFonts w:asciiTheme="minorHAnsi" w:hAnsiTheme="minorHAnsi" w:cstheme="minorHAnsi"/>
+          <w:sz w:val="22"/>
+        </w:rPr>
+        <w:t>1 to numberOfColumns</w:t>
+      </w:r>
+      <w:r>
+        <w:rPr>
+          <w:rFonts w:asciiTheme="minorHAnsi" w:hAnsiTheme="minorHAnsi" w:cstheme="minorHAnsi"/>
+          <w:sz w:val="22"/>
+        </w:rPr>
+        <w:t>[b</w:t>
+      </w:r>
+      <w:r>
+        <w:rPr>
+          <w:rFonts w:asciiTheme="minorHAnsi" w:hAnsiTheme="minorHAnsi" w:cstheme="minorHAnsi"/>
+          <w:sz w:val="22"/>
+        </w:rPr>
+        <w:t>]</w:t>
+      </w:r>
+      <w:r>
+        <w:rPr>
+          <w:rFonts w:asciiTheme="minorHAnsi" w:hAnsiTheme="minorHAnsi" w:cstheme="minorHAnsi"/>
+          <w:sz w:val="22"/>
+        </w:rPr>
+        <w:tab/>
+        <w:t xml:space="preserve">   (n^2)</w:t>
+      </w:r>
+    </w:p>
+    <w:p>
+      <w:pPr>
+        <w:ind w:left="2160"/>
+        <w:rPr>
+          <w:rFonts w:asciiTheme="minorHAnsi" w:hAnsiTheme="minorHAnsi" w:cstheme="minorHAnsi"/>
+          <w:sz w:val="22"/>
+        </w:rPr>
+      </w:pPr>
+      <w:proofErr w:type="spellStart"/>
+      <w:proofErr w:type="gramStart"/>
+      <w:r>
+        <w:rPr>
+          <w:rFonts w:asciiTheme="minorHAnsi" w:hAnsiTheme="minorHAnsi" w:cstheme="minorHAnsi"/>
+          <w:sz w:val="22"/>
+        </w:rPr>
+        <w:t>numberHolder</w:t>
+      </w:r>
+      <w:proofErr w:type="spellEnd"/>
+      <w:proofErr w:type="gramEnd"/>
+      <w:r>
+        <w:rPr>
+          <w:rFonts w:asciiTheme="minorHAnsi" w:hAnsiTheme="minorHAnsi" w:cstheme="minorHAnsi"/>
+          <w:sz w:val="22"/>
+        </w:rPr>
+        <w:t xml:space="preserve"> </w:t>
+      </w:r>
+      <w:r>
+        <w:rPr>
+          <w:rFonts w:asciiTheme="minorHAnsi" w:hAnsiTheme="minorHAnsi" w:cstheme="minorHAnsi"/>
+          <w:sz w:val="22"/>
+        </w:rPr>
+        <w:t xml:space="preserve">&lt;- </w:t>
+      </w:r>
+      <w:proofErr w:type="spellStart"/>
+      <w:r>
+        <w:rPr>
+          <w:rFonts w:asciiTheme="minorHAnsi" w:hAnsiTheme="minorHAnsi" w:cstheme="minorHAnsi"/>
+          <w:sz w:val="22"/>
+        </w:rPr>
+        <w:t>numberHolder</w:t>
+      </w:r>
+      <w:proofErr w:type="spellEnd"/>
+      <w:r>
+        <w:rPr>
+          <w:rFonts w:asciiTheme="minorHAnsi" w:hAnsiTheme="minorHAnsi" w:cstheme="minorHAnsi"/>
+          <w:sz w:val="22"/>
+        </w:rPr>
+        <w:t xml:space="preserve"> + </w:t>
+      </w:r>
+      <w:r>
+        <w:rPr>
+          <w:rFonts w:asciiTheme="minorHAnsi" w:hAnsiTheme="minorHAnsi" w:cstheme="minorHAnsi"/>
+          <w:sz w:val="22"/>
+        </w:rPr>
+        <w:t>b[i,</w:t>
+      </w:r>
+      <w:r>
+        <w:rPr>
+          <w:rFonts w:asciiTheme="minorHAnsi" w:hAnsiTheme="minorHAnsi" w:cstheme="minorHAnsi"/>
+          <w:sz w:val="22"/>
+        </w:rPr>
+        <w:t>J</w:t>
+      </w:r>
+      <w:r>
+        <w:rPr>
+          <w:rFonts w:asciiTheme="minorHAnsi" w:hAnsiTheme="minorHAnsi" w:cstheme="minorHAnsi"/>
+          <w:sz w:val="22"/>
+        </w:rPr>
+        <w:t>] multiplied by c[</w:t>
+      </w:r>
+      <w:r>
+        <w:rPr>
+          <w:rFonts w:asciiTheme="minorHAnsi" w:hAnsiTheme="minorHAnsi" w:cstheme="minorHAnsi"/>
+          <w:sz w:val="22"/>
+        </w:rPr>
+        <w:t>J</w:t>
+      </w:r>
+      <w:r>
+        <w:rPr>
+          <w:rFonts w:asciiTheme="minorHAnsi" w:hAnsiTheme="minorHAnsi" w:cstheme="minorHAnsi"/>
+          <w:sz w:val="22"/>
+        </w:rPr>
+        <w:t>,i]</w:t>
+      </w:r>
+      <w:r>
+        <w:rPr>
+          <w:rFonts w:asciiTheme="minorHAnsi" w:hAnsiTheme="minorHAnsi" w:cstheme="minorHAnsi"/>
+          <w:sz w:val="22"/>
+        </w:rPr>
+        <w:t xml:space="preserve">        (n^2)</w:t>
+      </w:r>
+    </w:p>
+    <w:p>
+      <w:pPr>
+        <w:ind w:left="1440"/>
+        <w:rPr>
+          <w:rFonts w:asciiTheme="minorHAnsi" w:hAnsiTheme="minorHAnsi" w:cstheme="minorHAnsi"/>
+          <w:sz w:val="22"/>
+        </w:rPr>
+      </w:pPr>
+      <w:proofErr w:type="gramStart"/>
+      <w:r>
+        <w:rPr>
+          <w:rFonts w:asciiTheme="minorHAnsi" w:hAnsiTheme="minorHAnsi" w:cstheme="minorHAnsi"/>
+          <w:sz w:val="22"/>
+        </w:rPr>
+        <w:t>multipliedMatrix[</w:t>
+      </w:r>
+      <w:proofErr w:type="gramEnd"/>
+      <w:r>
+        <w:rPr>
+          <w:rFonts w:asciiTheme="minorHAnsi" w:hAnsiTheme="minorHAnsi" w:cstheme="minorHAnsi"/>
+          <w:sz w:val="22"/>
+        </w:rPr>
+        <w:t>i,J]</w:t>
+      </w:r>
+      <w:r>
+        <w:rPr>
+          <w:rFonts w:asciiTheme="minorHAnsi" w:hAnsiTheme="minorHAnsi" w:cstheme="minorHAnsi"/>
+          <w:sz w:val="22"/>
+        </w:rPr>
+        <w:t xml:space="preserve"> &lt;- </w:t>
+      </w:r>
+      <w:proofErr w:type="spellStart"/>
+      <w:r>
+        <w:rPr>
+          <w:rFonts w:asciiTheme="minorHAnsi" w:hAnsiTheme="minorHAnsi" w:cstheme="minorHAnsi"/>
+          <w:sz w:val="22"/>
+        </w:rPr>
+        <w:t>numberHolder</w:t>
+      </w:r>
+      <w:proofErr w:type="spellEnd"/>
+      <w:r>
+        <w:rPr>
+          <w:rFonts w:asciiTheme="minorHAnsi" w:hAnsiTheme="minorHAnsi" w:cstheme="minorHAnsi"/>
+          <w:sz w:val="22"/>
+        </w:rPr>
+        <w:t xml:space="preserve">            (</w:t>
+      </w:r>
+      <w:r>
+        <w:rPr>
+          <w:rFonts w:asciiTheme="minorHAnsi" w:hAnsiTheme="minorHAnsi" w:cstheme="minorHAnsi"/>
+          <w:sz w:val="22"/>
+        </w:rPr>
+        <w:t>n)</w:t>
+      </w:r>
+    </w:p>
+    <w:p>
+      <w:pPr>
+        <w:ind w:left="1440"/>
+        <w:rPr>
+          <w:rFonts w:asciiTheme="minorHAnsi" w:hAnsiTheme="minorHAnsi" w:cstheme="minorHAnsi"/>
+          <w:sz w:val="22"/>
+        </w:rPr>
+      </w:pPr>
+      <w:proofErr w:type="spellStart"/>
+      <w:proofErr w:type="gramStart"/>
+      <w:r>
+        <w:rPr>
+          <w:rFonts w:asciiTheme="minorHAnsi" w:hAnsiTheme="minorHAnsi" w:cstheme="minorHAnsi"/>
+          <w:sz w:val="22"/>
+        </w:rPr>
+        <w:t>numberHolder</w:t>
+      </w:r>
+      <w:proofErr w:type="spellEnd"/>
+      <w:proofErr w:type="gramEnd"/>
+      <w:r>
+        <w:rPr>
+          <w:rFonts w:asciiTheme="minorHAnsi" w:hAnsiTheme="minorHAnsi" w:cstheme="minorHAnsi"/>
+          <w:sz w:val="22"/>
+        </w:rPr>
+        <w:t xml:space="preserve"> &lt;- 0</w:t>
+      </w:r>
+      <w:r>
+        <w:rPr>
+          <w:rFonts w:asciiTheme="minorHAnsi" w:hAnsiTheme="minorHAnsi" w:cstheme="minorHAnsi"/>
+          <w:sz w:val="22"/>
+        </w:rPr>
+        <w:tab/>
+        <w:t xml:space="preserve"> (n)</w:t>
+      </w:r>
+    </w:p>
+    <w:p>
+      <w:pPr>
+        <w:rPr>
+          <w:rFonts w:asciiTheme="minorHAnsi" w:hAnsiTheme="minorHAnsi" w:cstheme="minorHAnsi"/>
+          <w:sz w:val="22"/>
+        </w:rPr>
+      </w:pPr>
+      <w:r>
+        <w:rPr>
+          <w:rFonts w:asciiTheme="minorHAnsi" w:hAnsiTheme="minorHAnsi" w:cstheme="minorHAnsi"/>
+          <w:sz w:val="22"/>
+        </w:rPr>
+        <w:tab/>
+      </w:r>
+      <w:proofErr w:type="gramStart"/>
+      <w:r>
+        <w:rPr>
+          <w:rFonts w:asciiTheme="minorHAnsi" w:hAnsiTheme="minorHAnsi" w:cstheme="minorHAnsi"/>
+          <w:sz w:val="22"/>
+        </w:rPr>
+        <w:t>return</w:t>
+      </w:r>
+      <w:proofErr w:type="gramEnd"/>
+      <w:r>
+        <w:rPr>
+          <w:rFonts w:asciiTheme="minorHAnsi" w:hAnsiTheme="minorHAnsi" w:cstheme="minorHAnsi"/>
+          <w:sz w:val="22"/>
+        </w:rPr>
+        <w:t xml:space="preserve"> multipliedMatrix</w:t>
+      </w:r>
+      <w:r>
+        <w:rPr>
+          <w:rFonts w:asciiTheme="minorHAnsi" w:hAnsiTheme="minorHAnsi" w:cstheme="minorHAnsi"/>
+          <w:sz w:val="22"/>
+        </w:rPr>
+        <w:tab/>
+      </w:r>
+      <w:r>
+        <w:rPr>
+          <w:rFonts w:asciiTheme="minorHAnsi" w:hAnsiTheme="minorHAnsi" w:cstheme="minorHAnsi"/>
+          <w:sz w:val="22"/>
+        </w:rPr>
+        <w:tab/>
+        <w:t>(1)</w:t>
+      </w:r>
+    </w:p>
+    <w:p/>
+    <w:p/>
+    <w:p>
+      <w:r>
+        <w:t>Run time of A:</w:t>
+      </w:r>
+    </w:p>
+    <w:p/>
+    <w:p>
+      <w:r>
+        <w:t>2*(B+C) = 4n</w:t>
+      </w:r>
+      <w:r>
+        <w:t xml:space="preserve"> </w:t>
+      </w:r>
+      <w:r>
+        <w:t>+</w:t>
+      </w:r>
+      <w:r>
+        <w:t xml:space="preserve"> </w:t>
+      </w:r>
+      <w:r>
+        <w:t>2</w:t>
+      </w:r>
+    </w:p>
+    <w:p>
+      <w:r>
+        <w:t>B*C = 2n^2</w:t>
+      </w:r>
+      <w:r>
+        <w:t xml:space="preserve"> + </w:t>
+      </w:r>
+      <w:r>
+        <w:t>3n</w:t>
+      </w:r>
+      <w:r>
+        <w:t xml:space="preserve"> </w:t>
+      </w:r>
+      <w:r>
+        <w:t>+</w:t>
+      </w:r>
+      <w:r>
+        <w:t xml:space="preserve"> </w:t>
+      </w:r>
+      <w:r>
+        <w:t>2</w:t>
+      </w:r>
+    </w:p>
+    <w:p>
+      <w:r>
+        <w:t>B*C-2*(B+C) = 2n + 2</w:t>
+      </w:r>
+    </w:p>
+    <w:p/>
+    <w:p>
+      <w:r>
+        <w:t>Total run-time:</w:t>
+      </w:r>
+    </w:p>
+    <w:p/>
+    <w:p>
+      <w:r>
+        <w:t>2n^2+9n+6</w:t>
+      </w:r>
+    </w:p>
+    <w:p/>
+    <w:p>
+      <w:r>
+        <w:t>O(n^2)</w:t>
       </w:r>
       <w:bookmarkStart w:id="0" w:name="_GoBack"/>
       <w:bookmarkEnd w:id="0"/>
     </w:p>
-    <w:p/>
-    <w:p>
-      <w:proofErr w:type="gramStart"/>
-      <w:r>
-        <w:t>MULTIPLY(</w:t>
-      </w:r>
-      <w:proofErr w:type="gramEnd"/>
-      <w:r>
-        <w:t>b, c</w:t>
-      </w:r>
-      <w:r>
-        <w:t xml:space="preserve">, rows, columns, </w:t>
-      </w:r>
-      <w:proofErr w:type="spellStart"/>
-      <w:r>
-        <w:t>rowSize</w:t>
-      </w:r>
-      <w:proofErr w:type="spellEnd"/>
-      <w:r>
-        <w:t>)</w:t>
-      </w:r>
-    </w:p>
-    <w:p>
-      <w:r>
-        <w:tab/>
-        <w:t xml:space="preserve">For </w:t>
-      </w:r>
-      <w:proofErr w:type="spellStart"/>
-      <w:r>
-        <w:t>i</w:t>
-      </w:r>
-      <w:proofErr w:type="spellEnd"/>
-      <w:r>
-        <w:t>&lt;- 1 to length[b]</w:t>
-      </w:r>
-    </w:p>
-    <w:p>
-      <w:r>
-        <w:tab/>
-      </w:r>
-      <w:r>
-        <w:tab/>
-      </w:r>
-    </w:p>
-    <w:p/>
     <w:sectPr>
       <w:pgSz w:w="11906" w:h="16838"/>
       <w:pgMar w:top="1440" w:right="1800" w:bottom="1440" w:left="1800" w:header="720" w:footer="720" w:gutter="0"/>
@@ -721,7 +1705,6 @@
   <w:style w:type="character" w:default="1" w:styleId="DefaultParagraphFont">
     <w:name w:val="Default Paragraph Font"/>
     <w:uiPriority w:val="1"/>
-    <w:semiHidden/>
     <w:unhideWhenUsed/>
   </w:style>
   <w:style w:type="table" w:default="1" w:styleId="TableNormal">

</xml_diff>

<commit_message>
Week 3 finished and question 2 of week 2 finished
Week 3 finished and question 2 of week 2 finished.
</commit_message>
<xml_diff>
--- a/Lab Sheet 2/Question 3(5).docx
+++ b/Lab Sheet 2/Question 3(5).docx
@@ -136,24 +136,22 @@
           <w:rFonts w:asciiTheme="minorHAnsi" w:hAnsiTheme="minorHAnsi" w:cstheme="minorHAnsi"/>
           <w:sz w:val="22"/>
         </w:rPr>
-        <w:t xml:space="preserve"> can be formatted for output</w:t>
-      </w:r>
-      <w:proofErr w:type="gramStart"/>
-      <w:r>
-        <w:rPr>
-          <w:rFonts w:asciiTheme="minorHAnsi" w:hAnsiTheme="minorHAnsi" w:cstheme="minorHAnsi"/>
-          <w:sz w:val="22"/>
-        </w:rPr>
-        <w:t>.</w:t>
-      </w:r>
-      <w:r>
-        <w:rPr>
-          <w:rFonts w:asciiTheme="minorHAnsi" w:hAnsiTheme="minorHAnsi" w:cstheme="minorHAnsi"/>
-          <w:sz w:val="22"/>
-        </w:rPr>
-        <w:t>‘’’</w:t>
-      </w:r>
-      <w:proofErr w:type="gramEnd"/>
+        <w:t xml:space="preserve"> can be formatted for output.</w:t>
+      </w:r>
+      <w:r>
+        <w:rPr>
+          <w:rFonts w:asciiTheme="minorHAnsi" w:hAnsiTheme="minorHAnsi" w:cstheme="minorHAnsi"/>
+          <w:sz w:val="22"/>
+        </w:rPr>
+        <w:t>’</w:t>
+      </w:r>
+      <w:r>
+        <w:rPr>
+          <w:rFonts w:asciiTheme="minorHAnsi" w:hAnsiTheme="minorHAnsi" w:cstheme="minorHAnsi"/>
+          <w:sz w:val="22"/>
+        </w:rPr>
+        <w:t>’’</w:t>
+      </w:r>
     </w:p>
     <w:p>
       <w:pPr>
@@ -338,7 +336,14 @@
           <w:rFonts w:asciiTheme="minorHAnsi" w:hAnsiTheme="minorHAnsi" w:cstheme="minorHAnsi"/>
           <w:sz w:val="22"/>
         </w:rPr>
-        <w:t>Format(</w:t>
+        <w:t>FORMAT</w:t>
+      </w:r>
+      <w:r>
+        <w:rPr>
+          <w:rFonts w:asciiTheme="minorHAnsi" w:hAnsiTheme="minorHAnsi" w:cstheme="minorHAnsi"/>
+          <w:sz w:val="22"/>
+        </w:rPr>
+        <w:t>(</w:t>
       </w:r>
       <w:proofErr w:type="spellStart"/>
       <w:r>
@@ -369,6 +374,795 @@
           <w:sz w:val="22"/>
         </w:rPr>
         <w:tab/>
+      </w:r>
+      <w:r>
+        <w:rPr>
+          <w:rFonts w:asciiTheme="minorHAnsi" w:hAnsiTheme="minorHAnsi" w:cstheme="minorHAnsi"/>
+          <w:sz w:val="22"/>
+        </w:rPr>
+        <w:tab/>
+        <w:t>(1)</w:t>
+      </w:r>
+    </w:p>
+    <w:p>
+      <w:pPr>
+        <w:rPr>
+          <w:rFonts w:asciiTheme="minorHAnsi" w:hAnsiTheme="minorHAnsi" w:cstheme="minorHAnsi"/>
+          <w:sz w:val="22"/>
+        </w:rPr>
+      </w:pPr>
+    </w:p>
+    <w:p>
+      <w:pPr>
+        <w:rPr>
+          <w:rFonts w:asciiTheme="minorHAnsi" w:hAnsiTheme="minorHAnsi" w:cstheme="minorHAnsi"/>
+          <w:sz w:val="22"/>
+        </w:rPr>
+      </w:pPr>
+      <w:proofErr w:type="gramStart"/>
+      <w:r>
+        <w:rPr>
+          <w:rFonts w:asciiTheme="minorHAnsi" w:hAnsiTheme="minorHAnsi" w:cstheme="minorHAnsi"/>
+          <w:sz w:val="22"/>
+        </w:rPr>
+        <w:t>FORMAT</w:t>
+      </w:r>
+      <w:r>
+        <w:rPr>
+          <w:rFonts w:asciiTheme="minorHAnsi" w:hAnsiTheme="minorHAnsi" w:cstheme="minorHAnsi"/>
+          <w:sz w:val="22"/>
+        </w:rPr>
+        <w:t>(</w:t>
+      </w:r>
+      <w:proofErr w:type="gramEnd"/>
+      <w:r>
+        <w:rPr>
+          <w:rFonts w:asciiTheme="minorHAnsi" w:hAnsiTheme="minorHAnsi" w:cstheme="minorHAnsi"/>
+          <w:sz w:val="22"/>
+        </w:rPr>
+        <w:t>b, k)</w:t>
+      </w:r>
+      <w:r>
+        <w:rPr>
+          <w:rFonts w:asciiTheme="minorHAnsi" w:hAnsiTheme="minorHAnsi" w:cstheme="minorHAnsi"/>
+          <w:sz w:val="22"/>
+        </w:rPr>
+        <w:tab/>
+      </w:r>
+      <w:r>
+        <w:rPr>
+          <w:rFonts w:asciiTheme="minorHAnsi" w:hAnsiTheme="minorHAnsi" w:cstheme="minorHAnsi"/>
+          <w:sz w:val="22"/>
+        </w:rPr>
+        <w:tab/>
+        <w:t>(1)</w:t>
+      </w:r>
+    </w:p>
+    <w:p>
+      <w:pPr>
+        <w:ind w:left="720"/>
+        <w:rPr>
+          <w:rFonts w:asciiTheme="minorHAnsi" w:hAnsiTheme="minorHAnsi" w:cstheme="minorHAnsi"/>
+          <w:sz w:val="22"/>
+        </w:rPr>
+      </w:pPr>
+      <w:r>
+        <w:rPr>
+          <w:rFonts w:asciiTheme="minorHAnsi" w:hAnsiTheme="minorHAnsi" w:cstheme="minorHAnsi"/>
+          <w:sz w:val="22"/>
+        </w:rPr>
+        <w:t>‘’’Takes inputs of</w:t>
+      </w:r>
+      <w:r>
+        <w:rPr>
+          <w:rFonts w:asciiTheme="minorHAnsi" w:hAnsiTheme="minorHAnsi" w:cstheme="minorHAnsi"/>
+          <w:sz w:val="22"/>
+        </w:rPr>
+        <w:t xml:space="preserve"> </w:t>
+      </w:r>
+      <w:r>
+        <w:rPr>
+          <w:rFonts w:asciiTheme="minorHAnsi" w:hAnsiTheme="minorHAnsi" w:cstheme="minorHAnsi"/>
+          <w:sz w:val="22"/>
+        </w:rPr>
+        <w:t xml:space="preserve">the calculated list of b and the integer of k. Turns list into matrix </w:t>
+      </w:r>
+      <w:r>
+        <w:rPr>
+          <w:rFonts w:asciiTheme="minorHAnsi" w:hAnsiTheme="minorHAnsi" w:cstheme="minorHAnsi"/>
+          <w:sz w:val="22"/>
+        </w:rPr>
+        <w:t>(double dimensional array) for output</w:t>
+      </w:r>
+      <w:r>
+        <w:rPr>
+          <w:rFonts w:asciiTheme="minorHAnsi" w:hAnsiTheme="minorHAnsi" w:cstheme="minorHAnsi"/>
+          <w:sz w:val="22"/>
+        </w:rPr>
+        <w:t>. Thus returns double dimensional array called matrix</w:t>
+      </w:r>
+      <w:proofErr w:type="gramStart"/>
+      <w:r>
+        <w:rPr>
+          <w:rFonts w:asciiTheme="minorHAnsi" w:hAnsiTheme="minorHAnsi" w:cstheme="minorHAnsi"/>
+          <w:sz w:val="22"/>
+        </w:rPr>
+        <w:t>.</w:t>
+      </w:r>
+      <w:r>
+        <w:rPr>
+          <w:rFonts w:asciiTheme="minorHAnsi" w:hAnsiTheme="minorHAnsi" w:cstheme="minorHAnsi"/>
+          <w:sz w:val="22"/>
+        </w:rPr>
+        <w:t>‘’’</w:t>
+      </w:r>
+      <w:proofErr w:type="gramEnd"/>
+    </w:p>
+    <w:p>
+      <w:pPr>
+        <w:rPr>
+          <w:rFonts w:asciiTheme="minorHAnsi" w:hAnsiTheme="minorHAnsi" w:cstheme="minorHAnsi"/>
+          <w:sz w:val="22"/>
+        </w:rPr>
+      </w:pPr>
+      <w:r>
+        <w:rPr>
+          <w:rFonts w:asciiTheme="minorHAnsi" w:hAnsiTheme="minorHAnsi" w:cstheme="minorHAnsi"/>
+          <w:sz w:val="22"/>
+        </w:rPr>
+        <w:tab/>
+      </w:r>
+      <w:proofErr w:type="spellStart"/>
+      <w:r>
+        <w:rPr>
+          <w:rFonts w:asciiTheme="minorHAnsi" w:hAnsiTheme="minorHAnsi" w:cstheme="minorHAnsi"/>
+          <w:sz w:val="22"/>
+        </w:rPr>
+        <w:t>i</w:t>
+      </w:r>
+      <w:proofErr w:type="spellEnd"/>
+      <w:r>
+        <w:rPr>
+          <w:rFonts w:asciiTheme="minorHAnsi" w:hAnsiTheme="minorHAnsi" w:cstheme="minorHAnsi"/>
+          <w:sz w:val="22"/>
+        </w:rPr>
+        <w:t xml:space="preserve"> </w:t>
+      </w:r>
+      <w:r>
+        <w:rPr>
+          <w:rFonts w:asciiTheme="minorHAnsi" w:hAnsiTheme="minorHAnsi" w:cstheme="minorHAnsi"/>
+          <w:sz w:val="22"/>
+        </w:rPr>
+        <w:t>&lt;-</w:t>
+      </w:r>
+      <w:r>
+        <w:rPr>
+          <w:rFonts w:asciiTheme="minorHAnsi" w:hAnsiTheme="minorHAnsi" w:cstheme="minorHAnsi"/>
+          <w:sz w:val="22"/>
+        </w:rPr>
+        <w:t xml:space="preserve"> 1</w:t>
+      </w:r>
+      <w:r>
+        <w:rPr>
+          <w:rFonts w:asciiTheme="minorHAnsi" w:hAnsiTheme="minorHAnsi" w:cstheme="minorHAnsi"/>
+          <w:sz w:val="22"/>
+        </w:rPr>
+        <w:tab/>
+      </w:r>
+      <w:r>
+        <w:rPr>
+          <w:rFonts w:asciiTheme="minorHAnsi" w:hAnsiTheme="minorHAnsi" w:cstheme="minorHAnsi"/>
+          <w:sz w:val="22"/>
+        </w:rPr>
+        <w:tab/>
+        <w:t>(1)</w:t>
+      </w:r>
+    </w:p>
+    <w:p>
+      <w:pPr>
+        <w:rPr>
+          <w:rFonts w:asciiTheme="minorHAnsi" w:hAnsiTheme="minorHAnsi" w:cstheme="minorHAnsi"/>
+          <w:sz w:val="22"/>
+        </w:rPr>
+      </w:pPr>
+      <w:r>
+        <w:rPr>
+          <w:rFonts w:asciiTheme="minorHAnsi" w:hAnsiTheme="minorHAnsi" w:cstheme="minorHAnsi"/>
+          <w:sz w:val="22"/>
+        </w:rPr>
+        <w:tab/>
+      </w:r>
+      <w:proofErr w:type="spellStart"/>
+      <w:proofErr w:type="gramStart"/>
+      <w:r>
+        <w:rPr>
+          <w:rFonts w:asciiTheme="minorHAnsi" w:hAnsiTheme="minorHAnsi" w:cstheme="minorHAnsi"/>
+          <w:sz w:val="22"/>
+        </w:rPr>
+        <w:t>columnNumber</w:t>
+      </w:r>
+      <w:proofErr w:type="spellEnd"/>
+      <w:proofErr w:type="gramEnd"/>
+      <w:r>
+        <w:rPr>
+          <w:rFonts w:asciiTheme="minorHAnsi" w:hAnsiTheme="minorHAnsi" w:cstheme="minorHAnsi"/>
+          <w:sz w:val="22"/>
+        </w:rPr>
+        <w:t xml:space="preserve"> &lt;-</w:t>
+      </w:r>
+      <w:r>
+        <w:rPr>
+          <w:rFonts w:asciiTheme="minorHAnsi" w:hAnsiTheme="minorHAnsi" w:cstheme="minorHAnsi"/>
+          <w:sz w:val="22"/>
+        </w:rPr>
+        <w:t xml:space="preserve"> 1</w:t>
+      </w:r>
+      <w:r>
+        <w:rPr>
+          <w:rFonts w:asciiTheme="minorHAnsi" w:hAnsiTheme="minorHAnsi" w:cstheme="minorHAnsi"/>
+          <w:sz w:val="22"/>
+        </w:rPr>
+        <w:tab/>
+      </w:r>
+      <w:r>
+        <w:rPr>
+          <w:rFonts w:asciiTheme="minorHAnsi" w:hAnsiTheme="minorHAnsi" w:cstheme="minorHAnsi"/>
+          <w:sz w:val="22"/>
+        </w:rPr>
+        <w:tab/>
+        <w:t>(1)</w:t>
+      </w:r>
+    </w:p>
+    <w:p>
+      <w:pPr>
+        <w:rPr>
+          <w:rFonts w:asciiTheme="minorHAnsi" w:hAnsiTheme="minorHAnsi" w:cstheme="minorHAnsi"/>
+          <w:sz w:val="22"/>
+        </w:rPr>
+      </w:pPr>
+      <w:r>
+        <w:rPr>
+          <w:rFonts w:asciiTheme="minorHAnsi" w:hAnsiTheme="minorHAnsi" w:cstheme="minorHAnsi"/>
+          <w:sz w:val="22"/>
+        </w:rPr>
+        <w:tab/>
+      </w:r>
+      <w:r>
+        <w:rPr>
+          <w:rFonts w:asciiTheme="minorHAnsi" w:hAnsiTheme="minorHAnsi" w:cstheme="minorHAnsi"/>
+          <w:sz w:val="22"/>
+        </w:rPr>
+        <w:t>matrix(</w:t>
+      </w:r>
+      <w:proofErr w:type="spellStart"/>
+      <w:r>
+        <w:rPr>
+          <w:rFonts w:asciiTheme="minorHAnsi" w:hAnsiTheme="minorHAnsi" w:cstheme="minorHAnsi"/>
+          <w:sz w:val="22"/>
+        </w:rPr>
+        <w:t>k,k</w:t>
+      </w:r>
+      <w:proofErr w:type="spellEnd"/>
+      <w:r>
+        <w:rPr>
+          <w:rFonts w:asciiTheme="minorHAnsi" w:hAnsiTheme="minorHAnsi" w:cstheme="minorHAnsi"/>
+          <w:sz w:val="22"/>
+        </w:rPr>
+        <w:t>) //two dimensional array of size k by k.</w:t>
+      </w:r>
+      <w:r>
+        <w:rPr>
+          <w:rFonts w:asciiTheme="minorHAnsi" w:hAnsiTheme="minorHAnsi" w:cstheme="minorHAnsi"/>
+          <w:sz w:val="22"/>
+        </w:rPr>
+        <w:tab/>
+        <w:t>(1)</w:t>
+      </w:r>
+    </w:p>
+    <w:p>
+      <w:pPr>
+        <w:rPr>
+          <w:rFonts w:asciiTheme="minorHAnsi" w:hAnsiTheme="minorHAnsi" w:cstheme="minorHAnsi"/>
+          <w:sz w:val="22"/>
+        </w:rPr>
+      </w:pPr>
+      <w:r>
+        <w:rPr>
+          <w:rFonts w:asciiTheme="minorHAnsi" w:hAnsiTheme="minorHAnsi" w:cstheme="minorHAnsi"/>
+          <w:sz w:val="22"/>
+        </w:rPr>
+        <w:tab/>
+      </w:r>
+      <w:proofErr w:type="gramStart"/>
+      <w:r>
+        <w:rPr>
+          <w:rFonts w:asciiTheme="minorHAnsi" w:hAnsiTheme="minorHAnsi" w:cstheme="minorHAnsi"/>
+          <w:sz w:val="22"/>
+        </w:rPr>
+        <w:t>count</w:t>
+      </w:r>
+      <w:proofErr w:type="gramEnd"/>
+      <w:r>
+        <w:rPr>
+          <w:rFonts w:asciiTheme="minorHAnsi" w:hAnsiTheme="minorHAnsi" w:cstheme="minorHAnsi"/>
+          <w:sz w:val="22"/>
+        </w:rPr>
+        <w:t xml:space="preserve"> &lt;-</w:t>
+      </w:r>
+      <w:r>
+        <w:rPr>
+          <w:rFonts w:asciiTheme="minorHAnsi" w:hAnsiTheme="minorHAnsi" w:cstheme="minorHAnsi"/>
+          <w:sz w:val="22"/>
+        </w:rPr>
+        <w:t xml:space="preserve"> 1</w:t>
+      </w:r>
+      <w:r>
+        <w:rPr>
+          <w:rFonts w:asciiTheme="minorHAnsi" w:hAnsiTheme="minorHAnsi" w:cstheme="minorHAnsi"/>
+          <w:sz w:val="22"/>
+        </w:rPr>
+        <w:tab/>
+      </w:r>
+      <w:r>
+        <w:rPr>
+          <w:rFonts w:asciiTheme="minorHAnsi" w:hAnsiTheme="minorHAnsi" w:cstheme="minorHAnsi"/>
+          <w:sz w:val="22"/>
+        </w:rPr>
+        <w:tab/>
+        <w:t>(1)</w:t>
+      </w:r>
+    </w:p>
+    <w:p>
+      <w:pPr>
+        <w:ind w:firstLine="720"/>
+        <w:rPr>
+          <w:rFonts w:asciiTheme="minorHAnsi" w:hAnsiTheme="minorHAnsi" w:cstheme="minorHAnsi"/>
+          <w:sz w:val="22"/>
+        </w:rPr>
+      </w:pPr>
+      <w:r>
+        <w:rPr>
+          <w:rFonts w:asciiTheme="minorHAnsi" w:hAnsiTheme="minorHAnsi" w:cstheme="minorHAnsi"/>
+          <w:sz w:val="22"/>
+        </w:rPr>
+        <w:t>//goes through the entire length of b</w:t>
+      </w:r>
+    </w:p>
+    <w:p>
+      <w:pPr>
+        <w:ind w:left="720"/>
+        <w:rPr>
+          <w:rFonts w:asciiTheme="minorHAnsi" w:hAnsiTheme="minorHAnsi" w:cstheme="minorHAnsi"/>
+          <w:sz w:val="22"/>
+        </w:rPr>
+      </w:pPr>
+      <w:proofErr w:type="gramStart"/>
+      <w:r>
+        <w:rPr>
+          <w:rFonts w:asciiTheme="minorHAnsi" w:hAnsiTheme="minorHAnsi" w:cstheme="minorHAnsi"/>
+          <w:sz w:val="22"/>
+        </w:rPr>
+        <w:t xml:space="preserve">While  </w:t>
+      </w:r>
+      <w:r>
+        <w:rPr>
+          <w:rFonts w:asciiTheme="minorHAnsi" w:hAnsiTheme="minorHAnsi" w:cstheme="minorHAnsi"/>
+          <w:sz w:val="22"/>
+        </w:rPr>
+        <w:t>count</w:t>
+      </w:r>
+      <w:proofErr w:type="gramEnd"/>
+      <w:r>
+        <w:rPr>
+          <w:rFonts w:asciiTheme="minorHAnsi" w:hAnsiTheme="minorHAnsi" w:cstheme="minorHAnsi"/>
+          <w:sz w:val="22"/>
+        </w:rPr>
+        <w:t xml:space="preserve"> &lt;= length of b</w:t>
+      </w:r>
+      <w:r>
+        <w:rPr>
+          <w:rFonts w:asciiTheme="minorHAnsi" w:hAnsiTheme="minorHAnsi" w:cstheme="minorHAnsi"/>
+          <w:sz w:val="22"/>
+        </w:rPr>
+        <w:tab/>
+      </w:r>
+      <w:r>
+        <w:rPr>
+          <w:rFonts w:asciiTheme="minorHAnsi" w:hAnsiTheme="minorHAnsi" w:cstheme="minorHAnsi"/>
+          <w:sz w:val="22"/>
+        </w:rPr>
+        <w:tab/>
+        <w:t>(n)</w:t>
+      </w:r>
+    </w:p>
+    <w:p>
+      <w:pPr>
+        <w:ind w:left="720"/>
+        <w:rPr>
+          <w:rFonts w:asciiTheme="minorHAnsi" w:hAnsiTheme="minorHAnsi" w:cstheme="minorHAnsi"/>
+          <w:sz w:val="22"/>
+        </w:rPr>
+      </w:pPr>
+      <w:r>
+        <w:rPr>
+          <w:rFonts w:asciiTheme="minorHAnsi" w:hAnsiTheme="minorHAnsi" w:cstheme="minorHAnsi"/>
+          <w:sz w:val="22"/>
+        </w:rPr>
+        <w:tab/>
+        <w:t>//resets the value of I so can place it on to the first part of the next row</w:t>
+      </w:r>
+    </w:p>
+    <w:p>
+      <w:pPr>
+        <w:ind w:left="720"/>
+        <w:rPr>
+          <w:rFonts w:asciiTheme="minorHAnsi" w:hAnsiTheme="minorHAnsi" w:cstheme="minorHAnsi"/>
+          <w:sz w:val="22"/>
+        </w:rPr>
+      </w:pPr>
+      <w:r>
+        <w:rPr>
+          <w:rFonts w:asciiTheme="minorHAnsi" w:hAnsiTheme="minorHAnsi" w:cstheme="minorHAnsi"/>
+          <w:sz w:val="22"/>
+        </w:rPr>
+        <w:tab/>
+        <w:t xml:space="preserve">If </w:t>
+      </w:r>
+      <w:proofErr w:type="spellStart"/>
+      <w:r>
+        <w:rPr>
+          <w:rFonts w:asciiTheme="minorHAnsi" w:hAnsiTheme="minorHAnsi" w:cstheme="minorHAnsi"/>
+          <w:sz w:val="22"/>
+        </w:rPr>
+        <w:t>i</w:t>
+      </w:r>
+      <w:proofErr w:type="spellEnd"/>
+      <w:r>
+        <w:rPr>
+          <w:rFonts w:asciiTheme="minorHAnsi" w:hAnsiTheme="minorHAnsi" w:cstheme="minorHAnsi"/>
+          <w:sz w:val="22"/>
+        </w:rPr>
+        <w:t xml:space="preserve"> &gt;</w:t>
+      </w:r>
+      <w:r>
+        <w:rPr>
+          <w:rFonts w:asciiTheme="minorHAnsi" w:hAnsiTheme="minorHAnsi" w:cstheme="minorHAnsi"/>
+          <w:sz w:val="22"/>
+        </w:rPr>
+        <w:t xml:space="preserve"> </w:t>
+      </w:r>
+      <w:r>
+        <w:rPr>
+          <w:rFonts w:asciiTheme="minorHAnsi" w:hAnsiTheme="minorHAnsi" w:cstheme="minorHAnsi"/>
+          <w:sz w:val="22"/>
+        </w:rPr>
+        <w:t>k</w:t>
+      </w:r>
+      <w:r>
+        <w:rPr>
+          <w:rFonts w:asciiTheme="minorHAnsi" w:hAnsiTheme="minorHAnsi" w:cstheme="minorHAnsi"/>
+          <w:sz w:val="22"/>
+        </w:rPr>
+        <w:tab/>
+      </w:r>
+      <w:r>
+        <w:rPr>
+          <w:rFonts w:asciiTheme="minorHAnsi" w:hAnsiTheme="minorHAnsi" w:cstheme="minorHAnsi"/>
+          <w:sz w:val="22"/>
+        </w:rPr>
+        <w:tab/>
+        <w:t>(n)</w:t>
+      </w:r>
+    </w:p>
+    <w:p>
+      <w:pPr>
+        <w:ind w:left="720"/>
+        <w:rPr>
+          <w:rFonts w:asciiTheme="minorHAnsi" w:hAnsiTheme="minorHAnsi" w:cstheme="minorHAnsi"/>
+          <w:sz w:val="22"/>
+        </w:rPr>
+      </w:pPr>
+      <w:r>
+        <w:rPr>
+          <w:rFonts w:asciiTheme="minorHAnsi" w:hAnsiTheme="minorHAnsi" w:cstheme="minorHAnsi"/>
+          <w:sz w:val="22"/>
+        </w:rPr>
+        <w:tab/>
+      </w:r>
+      <w:r>
+        <w:rPr>
+          <w:rFonts w:asciiTheme="minorHAnsi" w:hAnsiTheme="minorHAnsi" w:cstheme="minorHAnsi"/>
+          <w:sz w:val="22"/>
+        </w:rPr>
+        <w:tab/>
+      </w:r>
+      <w:proofErr w:type="spellStart"/>
+      <w:r>
+        <w:rPr>
+          <w:rFonts w:asciiTheme="minorHAnsi" w:hAnsiTheme="minorHAnsi" w:cstheme="minorHAnsi"/>
+          <w:sz w:val="22"/>
+        </w:rPr>
+        <w:t>i</w:t>
+      </w:r>
+      <w:proofErr w:type="spellEnd"/>
+      <w:r>
+        <w:rPr>
+          <w:rFonts w:asciiTheme="minorHAnsi" w:hAnsiTheme="minorHAnsi" w:cstheme="minorHAnsi"/>
+          <w:sz w:val="22"/>
+        </w:rPr>
+        <w:t xml:space="preserve"> </w:t>
+      </w:r>
+      <w:r>
+        <w:rPr>
+          <w:rFonts w:asciiTheme="minorHAnsi" w:hAnsiTheme="minorHAnsi" w:cstheme="minorHAnsi"/>
+          <w:sz w:val="22"/>
+        </w:rPr>
+        <w:t>&lt;-</w:t>
+      </w:r>
+      <w:r>
+        <w:rPr>
+          <w:rFonts w:asciiTheme="minorHAnsi" w:hAnsiTheme="minorHAnsi" w:cstheme="minorHAnsi"/>
+          <w:sz w:val="22"/>
+        </w:rPr>
+        <w:t xml:space="preserve"> 1</w:t>
+      </w:r>
+      <w:r>
+        <w:rPr>
+          <w:rFonts w:asciiTheme="minorHAnsi" w:hAnsiTheme="minorHAnsi" w:cstheme="minorHAnsi"/>
+          <w:sz w:val="22"/>
+        </w:rPr>
+        <w:tab/>
+      </w:r>
+      <w:r>
+        <w:rPr>
+          <w:rFonts w:asciiTheme="minorHAnsi" w:hAnsiTheme="minorHAnsi" w:cstheme="minorHAnsi"/>
+          <w:sz w:val="22"/>
+        </w:rPr>
+        <w:tab/>
+        <w:t>(n/k)</w:t>
+      </w:r>
+    </w:p>
+    <w:p>
+      <w:pPr>
+        <w:ind w:left="1440" w:firstLine="720"/>
+        <w:rPr>
+          <w:rFonts w:asciiTheme="minorHAnsi" w:hAnsiTheme="minorHAnsi" w:cstheme="minorHAnsi"/>
+          <w:sz w:val="22"/>
+        </w:rPr>
+      </w:pPr>
+      <w:r>
+        <w:rPr>
+          <w:rFonts w:asciiTheme="minorHAnsi" w:hAnsiTheme="minorHAnsi" w:cstheme="minorHAnsi"/>
+          <w:sz w:val="22"/>
+        </w:rPr>
+        <w:t>//goes on to next column</w:t>
+      </w:r>
+    </w:p>
+    <w:p>
+      <w:pPr>
+        <w:ind w:left="720"/>
+        <w:rPr>
+          <w:rFonts w:asciiTheme="minorHAnsi" w:hAnsiTheme="minorHAnsi" w:cstheme="minorHAnsi"/>
+          <w:sz w:val="22"/>
+        </w:rPr>
+      </w:pPr>
+      <w:r>
+        <w:rPr>
+          <w:rFonts w:asciiTheme="minorHAnsi" w:hAnsiTheme="minorHAnsi" w:cstheme="minorHAnsi"/>
+          <w:sz w:val="22"/>
+        </w:rPr>
+        <w:tab/>
+      </w:r>
+      <w:r>
+        <w:rPr>
+          <w:rFonts w:asciiTheme="minorHAnsi" w:hAnsiTheme="minorHAnsi" w:cstheme="minorHAnsi"/>
+          <w:sz w:val="22"/>
+        </w:rPr>
+        <w:tab/>
+      </w:r>
+      <w:proofErr w:type="spellStart"/>
+      <w:proofErr w:type="gramStart"/>
+      <w:r>
+        <w:rPr>
+          <w:rFonts w:asciiTheme="minorHAnsi" w:hAnsiTheme="minorHAnsi" w:cstheme="minorHAnsi"/>
+          <w:sz w:val="22"/>
+        </w:rPr>
+        <w:t>columnNumber</w:t>
+      </w:r>
+      <w:proofErr w:type="spellEnd"/>
+      <w:proofErr w:type="gramEnd"/>
+      <w:r>
+        <w:rPr>
+          <w:rFonts w:asciiTheme="minorHAnsi" w:hAnsiTheme="minorHAnsi" w:cstheme="minorHAnsi"/>
+          <w:sz w:val="22"/>
+        </w:rPr>
+        <w:t xml:space="preserve"> &lt;- </w:t>
+      </w:r>
+      <w:proofErr w:type="spellStart"/>
+      <w:r>
+        <w:rPr>
+          <w:rFonts w:asciiTheme="minorHAnsi" w:hAnsiTheme="minorHAnsi" w:cstheme="minorHAnsi"/>
+          <w:sz w:val="22"/>
+        </w:rPr>
+        <w:t>columnNumber</w:t>
+      </w:r>
+      <w:proofErr w:type="spellEnd"/>
+      <w:r>
+        <w:rPr>
+          <w:rFonts w:asciiTheme="minorHAnsi" w:hAnsiTheme="minorHAnsi" w:cstheme="minorHAnsi"/>
+          <w:sz w:val="22"/>
+        </w:rPr>
+        <w:t xml:space="preserve"> + 1</w:t>
+      </w:r>
+      <w:r>
+        <w:rPr>
+          <w:rFonts w:asciiTheme="minorHAnsi" w:hAnsiTheme="minorHAnsi" w:cstheme="minorHAnsi"/>
+          <w:sz w:val="22"/>
+        </w:rPr>
+        <w:tab/>
+        <w:t>(n/k)</w:t>
+      </w:r>
+    </w:p>
+    <w:p>
+      <w:pPr>
+        <w:ind w:left="720"/>
+        <w:rPr>
+          <w:rFonts w:asciiTheme="minorHAnsi" w:hAnsiTheme="minorHAnsi" w:cstheme="minorHAnsi"/>
+          <w:sz w:val="22"/>
+        </w:rPr>
+      </w:pPr>
+      <w:r>
+        <w:rPr>
+          <w:rFonts w:asciiTheme="minorHAnsi" w:hAnsiTheme="minorHAnsi" w:cstheme="minorHAnsi"/>
+          <w:sz w:val="22"/>
+        </w:rPr>
+        <w:tab/>
+        <w:t>//assigns it to the matrix</w:t>
+      </w:r>
+    </w:p>
+    <w:p>
+      <w:pPr>
+        <w:ind w:left="720"/>
+        <w:rPr>
+          <w:rFonts w:asciiTheme="minorHAnsi" w:hAnsiTheme="minorHAnsi" w:cstheme="minorHAnsi"/>
+          <w:sz w:val="22"/>
+        </w:rPr>
+      </w:pPr>
+      <w:r>
+        <w:rPr>
+          <w:rFonts w:asciiTheme="minorHAnsi" w:hAnsiTheme="minorHAnsi" w:cstheme="minorHAnsi"/>
+          <w:sz w:val="22"/>
+        </w:rPr>
+        <w:tab/>
+        <w:t>matrix(</w:t>
+      </w:r>
+      <w:proofErr w:type="spellStart"/>
+      <w:r>
+        <w:rPr>
+          <w:rFonts w:asciiTheme="minorHAnsi" w:hAnsiTheme="minorHAnsi" w:cstheme="minorHAnsi"/>
+          <w:sz w:val="22"/>
+        </w:rPr>
+        <w:t>i</w:t>
+      </w:r>
+      <w:proofErr w:type="spellEnd"/>
+      <w:r>
+        <w:rPr>
+          <w:rFonts w:asciiTheme="minorHAnsi" w:hAnsiTheme="minorHAnsi" w:cstheme="minorHAnsi"/>
+          <w:sz w:val="22"/>
+        </w:rPr>
+        <w:t xml:space="preserve">, </w:t>
+      </w:r>
+      <w:proofErr w:type="spellStart"/>
+      <w:r>
+        <w:rPr>
+          <w:rFonts w:asciiTheme="minorHAnsi" w:hAnsiTheme="minorHAnsi" w:cstheme="minorHAnsi"/>
+          <w:sz w:val="22"/>
+        </w:rPr>
+        <w:t>columnNumber</w:t>
+      </w:r>
+      <w:proofErr w:type="spellEnd"/>
+      <w:r>
+        <w:rPr>
+          <w:rFonts w:asciiTheme="minorHAnsi" w:hAnsiTheme="minorHAnsi" w:cstheme="minorHAnsi"/>
+          <w:sz w:val="22"/>
+        </w:rPr>
+        <w:t>)</w:t>
+      </w:r>
+      <w:r>
+        <w:rPr>
+          <w:rFonts w:asciiTheme="minorHAnsi" w:hAnsiTheme="minorHAnsi" w:cstheme="minorHAnsi"/>
+          <w:sz w:val="22"/>
+        </w:rPr>
+        <w:t xml:space="preserve"> &lt;- b[count]</w:t>
+      </w:r>
+      <w:r>
+        <w:rPr>
+          <w:rFonts w:asciiTheme="minorHAnsi" w:hAnsiTheme="minorHAnsi" w:cstheme="minorHAnsi"/>
+          <w:sz w:val="22"/>
+        </w:rPr>
+        <w:tab/>
+      </w:r>
+      <w:r>
+        <w:rPr>
+          <w:rFonts w:asciiTheme="minorHAnsi" w:hAnsiTheme="minorHAnsi" w:cstheme="minorHAnsi"/>
+          <w:sz w:val="22"/>
+        </w:rPr>
+        <w:tab/>
+        <w:t>(n)</w:t>
+      </w:r>
+      <w:bookmarkStart w:id="0" w:name="_GoBack"/>
+      <w:bookmarkEnd w:id="0"/>
+    </w:p>
+    <w:p>
+      <w:pPr>
+        <w:ind w:left="720"/>
+        <w:rPr>
+          <w:rFonts w:asciiTheme="minorHAnsi" w:hAnsiTheme="minorHAnsi" w:cstheme="minorHAnsi"/>
+          <w:sz w:val="22"/>
+        </w:rPr>
+      </w:pPr>
+      <w:r>
+        <w:rPr>
+          <w:rFonts w:asciiTheme="minorHAnsi" w:hAnsiTheme="minorHAnsi" w:cstheme="minorHAnsi"/>
+          <w:sz w:val="22"/>
+        </w:rPr>
+        <w:tab/>
+      </w:r>
+      <w:proofErr w:type="gramStart"/>
+      <w:r>
+        <w:rPr>
+          <w:rFonts w:asciiTheme="minorHAnsi" w:hAnsiTheme="minorHAnsi" w:cstheme="minorHAnsi"/>
+          <w:sz w:val="22"/>
+        </w:rPr>
+        <w:t>count</w:t>
+      </w:r>
+      <w:proofErr w:type="gramEnd"/>
+      <w:r>
+        <w:rPr>
+          <w:rFonts w:asciiTheme="minorHAnsi" w:hAnsiTheme="minorHAnsi" w:cstheme="minorHAnsi"/>
+          <w:sz w:val="22"/>
+        </w:rPr>
+        <w:t xml:space="preserve"> &lt;- count + 1</w:t>
+      </w:r>
+      <w:r>
+        <w:rPr>
+          <w:rFonts w:asciiTheme="minorHAnsi" w:hAnsiTheme="minorHAnsi" w:cstheme="minorHAnsi"/>
+          <w:sz w:val="22"/>
+        </w:rPr>
+        <w:tab/>
+      </w:r>
+      <w:r>
+        <w:rPr>
+          <w:rFonts w:asciiTheme="minorHAnsi" w:hAnsiTheme="minorHAnsi" w:cstheme="minorHAnsi"/>
+          <w:sz w:val="22"/>
+        </w:rPr>
+        <w:tab/>
+        <w:t>(n)</w:t>
+      </w:r>
+    </w:p>
+    <w:p>
+      <w:pPr>
+        <w:ind w:left="720"/>
+        <w:rPr>
+          <w:rFonts w:asciiTheme="minorHAnsi" w:hAnsiTheme="minorHAnsi" w:cstheme="minorHAnsi"/>
+          <w:sz w:val="22"/>
+        </w:rPr>
+      </w:pPr>
+      <w:proofErr w:type="gramStart"/>
+      <w:r>
+        <w:rPr>
+          <w:rFonts w:asciiTheme="minorHAnsi" w:hAnsiTheme="minorHAnsi" w:cstheme="minorHAnsi"/>
+          <w:sz w:val="22"/>
+        </w:rPr>
+        <w:t>return</w:t>
+      </w:r>
+      <w:proofErr w:type="gramEnd"/>
+      <w:r>
+        <w:rPr>
+          <w:rFonts w:asciiTheme="minorHAnsi" w:hAnsiTheme="minorHAnsi" w:cstheme="minorHAnsi"/>
+          <w:sz w:val="22"/>
+        </w:rPr>
+        <w:t xml:space="preserve"> matrix</w:t>
       </w:r>
       <w:r>
         <w:rPr>
@@ -729,7 +1523,21 @@
           <w:rFonts w:asciiTheme="minorHAnsi" w:hAnsiTheme="minorHAnsi" w:cstheme="minorHAnsi"/>
           <w:sz w:val="22"/>
         </w:rPr>
-        <w:t>Format(</w:t>
+        <w:t>F</w:t>
+      </w:r>
+      <w:r>
+        <w:rPr>
+          <w:rFonts w:asciiTheme="minorHAnsi" w:hAnsiTheme="minorHAnsi" w:cstheme="minorHAnsi"/>
+          <w:sz w:val="22"/>
+        </w:rPr>
+        <w:t xml:space="preserve">ORMAT </w:t>
+      </w:r>
+      <w:r>
+        <w:rPr>
+          <w:rFonts w:asciiTheme="minorHAnsi" w:hAnsiTheme="minorHAnsi" w:cstheme="minorHAnsi"/>
+          <w:sz w:val="22"/>
+        </w:rPr>
+        <w:t>(</w:t>
       </w:r>
       <w:r>
         <w:rPr>
@@ -1108,61 +1916,6 @@
           <w:sz w:val="22"/>
         </w:rPr>
       </w:pPr>
-      <w:proofErr w:type="gramStart"/>
-      <w:r>
-        <w:rPr>
-          <w:rFonts w:asciiTheme="minorHAnsi" w:hAnsiTheme="minorHAnsi" w:cstheme="minorHAnsi"/>
-          <w:sz w:val="22"/>
-        </w:rPr>
-        <w:t>multipliedMatrix[</w:t>
-      </w:r>
-      <w:proofErr w:type="gramEnd"/>
-      <w:r>
-        <w:rPr>
-          <w:rFonts w:asciiTheme="minorHAnsi" w:hAnsiTheme="minorHAnsi" w:cstheme="minorHAnsi"/>
-          <w:sz w:val="22"/>
-        </w:rPr>
-        <w:t>i,J]</w:t>
-      </w:r>
-      <w:r>
-        <w:rPr>
-          <w:rFonts w:asciiTheme="minorHAnsi" w:hAnsiTheme="minorHAnsi" w:cstheme="minorHAnsi"/>
-          <w:sz w:val="22"/>
-        </w:rPr>
-        <w:t xml:space="preserve"> &lt;- </w:t>
-      </w:r>
-      <w:proofErr w:type="spellStart"/>
-      <w:r>
-        <w:rPr>
-          <w:rFonts w:asciiTheme="minorHAnsi" w:hAnsiTheme="minorHAnsi" w:cstheme="minorHAnsi"/>
-          <w:sz w:val="22"/>
-        </w:rPr>
-        <w:t>numberHolder</w:t>
-      </w:r>
-      <w:proofErr w:type="spellEnd"/>
-      <w:r>
-        <w:rPr>
-          <w:rFonts w:asciiTheme="minorHAnsi" w:hAnsiTheme="minorHAnsi" w:cstheme="minorHAnsi"/>
-          <w:sz w:val="22"/>
-        </w:rPr>
-        <w:t xml:space="preserve">            (</w:t>
-      </w:r>
-      <w:r>
-        <w:rPr>
-          <w:rFonts w:asciiTheme="minorHAnsi" w:hAnsiTheme="minorHAnsi" w:cstheme="minorHAnsi"/>
-          <w:sz w:val="22"/>
-        </w:rPr>
-        <w:t>n)</w:t>
-      </w:r>
-    </w:p>
-    <w:p>
-      <w:pPr>
-        <w:ind w:left="1440"/>
-        <w:rPr>
-          <w:rFonts w:asciiTheme="minorHAnsi" w:hAnsiTheme="minorHAnsi" w:cstheme="minorHAnsi"/>
-          <w:sz w:val="22"/>
-        </w:rPr>
-      </w:pPr>
       <w:proofErr w:type="spellStart"/>
       <w:proofErr w:type="gramStart"/>
       <w:r>
@@ -1170,6 +1923,79 @@
           <w:rFonts w:asciiTheme="minorHAnsi" w:hAnsiTheme="minorHAnsi" w:cstheme="minorHAnsi"/>
           <w:sz w:val="22"/>
         </w:rPr>
+        <w:t>multipliedMatrix</w:t>
+      </w:r>
+      <w:proofErr w:type="spellEnd"/>
+      <w:r>
+        <w:rPr>
+          <w:rFonts w:asciiTheme="minorHAnsi" w:hAnsiTheme="minorHAnsi" w:cstheme="minorHAnsi"/>
+          <w:sz w:val="22"/>
+        </w:rPr>
+        <w:t>[</w:t>
+      </w:r>
+      <w:proofErr w:type="spellStart"/>
+      <w:proofErr w:type="gramEnd"/>
+      <w:r>
+        <w:rPr>
+          <w:rFonts w:asciiTheme="minorHAnsi" w:hAnsiTheme="minorHAnsi" w:cstheme="minorHAnsi"/>
+          <w:sz w:val="22"/>
+        </w:rPr>
+        <w:t>i,J</w:t>
+      </w:r>
+      <w:proofErr w:type="spellEnd"/>
+      <w:r>
+        <w:rPr>
+          <w:rFonts w:asciiTheme="minorHAnsi" w:hAnsiTheme="minorHAnsi" w:cstheme="minorHAnsi"/>
+          <w:sz w:val="22"/>
+        </w:rPr>
+        <w:t>]</w:t>
+      </w:r>
+      <w:r>
+        <w:rPr>
+          <w:rFonts w:asciiTheme="minorHAnsi" w:hAnsiTheme="minorHAnsi" w:cstheme="minorHAnsi"/>
+          <w:sz w:val="22"/>
+        </w:rPr>
+        <w:t xml:space="preserve"> &lt;- </w:t>
+      </w:r>
+      <w:proofErr w:type="spellStart"/>
+      <w:r>
+        <w:rPr>
+          <w:rFonts w:asciiTheme="minorHAnsi" w:hAnsiTheme="minorHAnsi" w:cstheme="minorHAnsi"/>
+          <w:sz w:val="22"/>
+        </w:rPr>
+        <w:t>numberHolder</w:t>
+      </w:r>
+      <w:proofErr w:type="spellEnd"/>
+      <w:r>
+        <w:rPr>
+          <w:rFonts w:asciiTheme="minorHAnsi" w:hAnsiTheme="minorHAnsi" w:cstheme="minorHAnsi"/>
+          <w:sz w:val="22"/>
+        </w:rPr>
+        <w:t xml:space="preserve">            (</w:t>
+      </w:r>
+      <w:r>
+        <w:rPr>
+          <w:rFonts w:asciiTheme="minorHAnsi" w:hAnsiTheme="minorHAnsi" w:cstheme="minorHAnsi"/>
+          <w:sz w:val="22"/>
+        </w:rPr>
+        <w:t>n)</w:t>
+      </w:r>
+    </w:p>
+    <w:p>
+      <w:pPr>
+        <w:ind w:left="1440"/>
+        <w:rPr>
+          <w:rFonts w:asciiTheme="minorHAnsi" w:hAnsiTheme="minorHAnsi" w:cstheme="minorHAnsi"/>
+          <w:sz w:val="22"/>
+        </w:rPr>
+      </w:pPr>
+      <w:proofErr w:type="spellStart"/>
+      <w:proofErr w:type="gramStart"/>
+      <w:r>
+        <w:rPr>
+          <w:rFonts w:asciiTheme="minorHAnsi" w:hAnsiTheme="minorHAnsi" w:cstheme="minorHAnsi"/>
+          <w:sz w:val="22"/>
+        </w:rPr>
         <w:t>numberHolder</w:t>
       </w:r>
       <w:proofErr w:type="spellEnd"/>
@@ -1202,6 +2028,7 @@
           <w:rFonts w:asciiTheme="minorHAnsi" w:hAnsiTheme="minorHAnsi" w:cstheme="minorHAnsi"/>
           <w:sz w:val="22"/>
         </w:rPr>
+        <w:lastRenderedPageBreak/>
         <w:tab/>
       </w:r>
       <w:proofErr w:type="gramStart"/>
@@ -1236,78 +2063,370 @@
         <w:t>(1)</w:t>
       </w:r>
     </w:p>
-    <w:p/>
-    <w:p/>
-    <w:p>
-      <w:r>
+    <w:p>
+      <w:pPr>
+        <w:rPr>
+          <w:rFonts w:asciiTheme="minorHAnsi" w:hAnsiTheme="minorHAnsi" w:cstheme="minorHAnsi"/>
+        </w:rPr>
+      </w:pPr>
+    </w:p>
+    <w:p>
+      <w:pPr>
+        <w:rPr>
+          <w:rFonts w:asciiTheme="minorHAnsi" w:hAnsiTheme="minorHAnsi" w:cstheme="minorHAnsi"/>
+        </w:rPr>
+      </w:pPr>
+    </w:p>
+    <w:p>
+      <w:pPr>
+        <w:rPr>
+          <w:rFonts w:asciiTheme="minorHAnsi" w:hAnsiTheme="minorHAnsi" w:cstheme="minorHAnsi"/>
+        </w:rPr>
+      </w:pPr>
+    </w:p>
+    <w:p>
+      <w:pPr>
+        <w:rPr>
+          <w:rFonts w:asciiTheme="minorHAnsi" w:hAnsiTheme="minorHAnsi" w:cstheme="minorHAnsi"/>
+        </w:rPr>
+      </w:pPr>
+    </w:p>
+    <w:p>
+      <w:pPr>
+        <w:rPr>
+          <w:rFonts w:asciiTheme="minorHAnsi" w:hAnsiTheme="minorHAnsi" w:cstheme="minorHAnsi"/>
+        </w:rPr>
+      </w:pPr>
+      <w:r>
+        <w:rPr>
+          <w:rFonts w:asciiTheme="minorHAnsi" w:hAnsiTheme="minorHAnsi" w:cstheme="minorHAnsi"/>
+        </w:rPr>
         <w:t>Run time of A:</w:t>
       </w:r>
     </w:p>
-    <w:p/>
-    <w:p>
-      <w:r>
-        <w:t>2*(B+C) = 4n</w:t>
-      </w:r>
-      <w:r>
+    <w:p>
+      <w:pPr>
+        <w:rPr>
+          <w:rFonts w:asciiTheme="minorHAnsi" w:hAnsiTheme="minorHAnsi" w:cstheme="minorHAnsi"/>
+        </w:rPr>
+      </w:pPr>
+    </w:p>
+    <w:p>
+      <w:pPr>
+        <w:rPr>
+          <w:rFonts w:asciiTheme="minorHAnsi" w:hAnsiTheme="minorHAnsi" w:cstheme="minorHAnsi"/>
+        </w:rPr>
+      </w:pPr>
+      <w:r>
+        <w:rPr>
+          <w:rFonts w:asciiTheme="minorHAnsi" w:hAnsiTheme="minorHAnsi" w:cstheme="minorHAnsi"/>
+        </w:rPr>
+        <w:t xml:space="preserve">Format = </w:t>
+      </w:r>
+      <w:r>
+        <w:rPr>
+          <w:rFonts w:asciiTheme="minorHAnsi" w:hAnsiTheme="minorHAnsi" w:cstheme="minorHAnsi"/>
+        </w:rPr>
+        <w:t>4n + 2(n/</w:t>
+      </w:r>
+      <w:r>
+        <w:rPr>
+          <w:rFonts w:asciiTheme="minorHAnsi" w:hAnsiTheme="minorHAnsi" w:cstheme="minorHAnsi"/>
+        </w:rPr>
+        <w:t>k) +6</w:t>
+      </w:r>
+    </w:p>
+    <w:p>
+      <w:pPr>
+        <w:rPr>
+          <w:rFonts w:asciiTheme="minorHAnsi" w:hAnsiTheme="minorHAnsi" w:cstheme="minorHAnsi"/>
+        </w:rPr>
+      </w:pPr>
+    </w:p>
+    <w:p>
+      <w:pPr>
+        <w:rPr>
+          <w:rFonts w:asciiTheme="minorHAnsi" w:hAnsiTheme="minorHAnsi" w:cstheme="minorHAnsi"/>
+        </w:rPr>
+      </w:pPr>
+      <w:r>
+        <w:rPr>
+          <w:rFonts w:asciiTheme="minorHAnsi" w:hAnsiTheme="minorHAnsi" w:cstheme="minorHAnsi"/>
+        </w:rPr>
+        <w:t>2*(B+C) = 12</w:t>
+      </w:r>
+      <w:r>
+        <w:rPr>
+          <w:rFonts w:asciiTheme="minorHAnsi" w:hAnsiTheme="minorHAnsi" w:cstheme="minorHAnsi"/>
+        </w:rPr>
+        <w:t>n</w:t>
+      </w:r>
+      <w:r>
+        <w:rPr>
+          <w:rFonts w:asciiTheme="minorHAnsi" w:hAnsiTheme="minorHAnsi" w:cstheme="minorHAnsi"/>
+        </w:rPr>
         <w:t xml:space="preserve"> </w:t>
       </w:r>
       <w:r>
+        <w:rPr>
+          <w:rFonts w:asciiTheme="minorHAnsi" w:hAnsiTheme="minorHAnsi" w:cstheme="minorHAnsi"/>
+        </w:rPr>
+        <w:t xml:space="preserve">+ 4(n/k) </w:t>
+      </w:r>
+      <w:r>
+        <w:rPr>
+          <w:rFonts w:asciiTheme="minorHAnsi" w:hAnsiTheme="minorHAnsi" w:cstheme="minorHAnsi"/>
+        </w:rPr>
         <w:t>+</w:t>
       </w:r>
       <w:r>
+        <w:rPr>
+          <w:rFonts w:asciiTheme="minorHAnsi" w:hAnsiTheme="minorHAnsi" w:cstheme="minorHAnsi"/>
+        </w:rPr>
         <w:t xml:space="preserve"> </w:t>
       </w:r>
       <w:r>
+        <w:rPr>
+          <w:rFonts w:asciiTheme="minorHAnsi" w:hAnsiTheme="minorHAnsi" w:cstheme="minorHAnsi"/>
+        </w:rPr>
+        <w:t>14</w:t>
+      </w:r>
+    </w:p>
+    <w:p>
+      <w:pPr>
+        <w:rPr>
+          <w:rFonts w:asciiTheme="minorHAnsi" w:hAnsiTheme="minorHAnsi" w:cstheme="minorHAnsi"/>
+        </w:rPr>
+      </w:pPr>
+      <w:r>
+        <w:rPr>
+          <w:rFonts w:asciiTheme="minorHAnsi" w:hAnsiTheme="minorHAnsi" w:cstheme="minorHAnsi"/>
+        </w:rPr>
+        <w:t>B*C = 2n^2</w:t>
+      </w:r>
+      <w:r>
+        <w:rPr>
+          <w:rFonts w:asciiTheme="minorHAnsi" w:hAnsiTheme="minorHAnsi" w:cstheme="minorHAnsi"/>
+        </w:rPr>
+        <w:t xml:space="preserve"> + </w:t>
+      </w:r>
+      <w:r>
+        <w:rPr>
+          <w:rFonts w:asciiTheme="minorHAnsi" w:hAnsiTheme="minorHAnsi" w:cstheme="minorHAnsi"/>
+        </w:rPr>
+        <w:t>3n</w:t>
+      </w:r>
+      <w:r>
+        <w:rPr>
+          <w:rFonts w:asciiTheme="minorHAnsi" w:hAnsiTheme="minorHAnsi" w:cstheme="minorHAnsi"/>
+        </w:rPr>
+        <w:t xml:space="preserve"> </w:t>
+      </w:r>
+      <w:r>
+        <w:rPr>
+          <w:rFonts w:asciiTheme="minorHAnsi" w:hAnsiTheme="minorHAnsi" w:cstheme="minorHAnsi"/>
+        </w:rPr>
+        <w:t>+</w:t>
+      </w:r>
+      <w:r>
+        <w:rPr>
+          <w:rFonts w:asciiTheme="minorHAnsi" w:hAnsiTheme="minorHAnsi" w:cstheme="minorHAnsi"/>
+        </w:rPr>
+        <w:t xml:space="preserve"> </w:t>
+      </w:r>
+      <w:r>
+        <w:rPr>
+          <w:rFonts w:asciiTheme="minorHAnsi" w:hAnsiTheme="minorHAnsi" w:cstheme="minorHAnsi"/>
+        </w:rPr>
         <w:t>2</w:t>
       </w:r>
     </w:p>
     <w:p>
-      <w:r>
-        <w:t>B*C = 2n^2</w:t>
-      </w:r>
-      <w:r>
+      <w:pPr>
+        <w:rPr>
+          <w:rFonts w:asciiTheme="minorHAnsi" w:hAnsiTheme="minorHAnsi" w:cstheme="minorHAnsi"/>
+        </w:rPr>
+      </w:pPr>
+      <w:r>
+        <w:rPr>
+          <w:rFonts w:asciiTheme="minorHAnsi" w:hAnsiTheme="minorHAnsi" w:cstheme="minorHAnsi"/>
+        </w:rPr>
+        <w:t xml:space="preserve">B*C-2*(B+C) = </w:t>
+      </w:r>
+      <w:r>
+        <w:rPr>
+          <w:rFonts w:asciiTheme="minorHAnsi" w:hAnsiTheme="minorHAnsi" w:cstheme="minorHAnsi"/>
+        </w:rPr>
+        <w:t>10</w:t>
+      </w:r>
+      <w:r>
+        <w:rPr>
+          <w:rFonts w:asciiTheme="minorHAnsi" w:hAnsiTheme="minorHAnsi" w:cstheme="minorHAnsi"/>
+        </w:rPr>
+        <w:t>n</w:t>
+      </w:r>
+      <w:r>
+        <w:rPr>
+          <w:rFonts w:asciiTheme="minorHAnsi" w:hAnsiTheme="minorHAnsi" w:cstheme="minorHAnsi"/>
+        </w:rPr>
+        <w:t xml:space="preserve"> + 4(n/k)</w:t>
+      </w:r>
+      <w:r>
+        <w:rPr>
+          <w:rFonts w:asciiTheme="minorHAnsi" w:hAnsiTheme="minorHAnsi" w:cstheme="minorHAnsi"/>
+        </w:rPr>
         <w:t xml:space="preserve"> + </w:t>
       </w:r>
       <w:r>
-        <w:t>3n</w:t>
-      </w:r>
-      <w:r>
+        <w:rPr>
+          <w:rFonts w:asciiTheme="minorHAnsi" w:hAnsiTheme="minorHAnsi" w:cstheme="minorHAnsi"/>
+        </w:rPr>
+        <w:t>14</w:t>
+      </w:r>
+    </w:p>
+    <w:p>
+      <w:pPr>
+        <w:rPr>
+          <w:rFonts w:asciiTheme="minorHAnsi" w:hAnsiTheme="minorHAnsi" w:cstheme="minorHAnsi"/>
+        </w:rPr>
+      </w:pPr>
+    </w:p>
+    <w:p>
+      <w:pPr>
+        <w:rPr>
+          <w:rFonts w:asciiTheme="minorHAnsi" w:hAnsiTheme="minorHAnsi" w:cstheme="minorHAnsi"/>
+        </w:rPr>
+      </w:pPr>
+      <w:r>
+        <w:rPr>
+          <w:rFonts w:asciiTheme="minorHAnsi" w:hAnsiTheme="minorHAnsi" w:cstheme="minorHAnsi"/>
+        </w:rPr>
+        <w:t>Total run-time:</w:t>
+      </w:r>
+      <w:r>
+        <w:rPr>
+          <w:rFonts w:asciiTheme="minorHAnsi" w:hAnsiTheme="minorHAnsi" w:cstheme="minorHAnsi"/>
+        </w:rPr>
         <w:t xml:space="preserve"> </w:t>
       </w:r>
-      <w:r>
+    </w:p>
+    <w:p>
+      <w:pPr>
+        <w:rPr>
+          <w:rFonts w:asciiTheme="minorHAnsi" w:hAnsiTheme="minorHAnsi" w:cstheme="minorHAnsi"/>
+        </w:rPr>
+      </w:pPr>
+    </w:p>
+    <w:p>
+      <w:pPr>
+        <w:rPr>
+          <w:rFonts w:asciiTheme="minorHAnsi" w:hAnsiTheme="minorHAnsi" w:cstheme="minorHAnsi"/>
+        </w:rPr>
+      </w:pPr>
+      <w:r>
+        <w:rPr>
+          <w:rFonts w:asciiTheme="minorHAnsi" w:hAnsiTheme="minorHAnsi" w:cstheme="minorHAnsi"/>
+        </w:rPr>
+        <w:t>2n^2</w:t>
+      </w:r>
+      <w:r>
+        <w:rPr>
+          <w:rFonts w:asciiTheme="minorHAnsi" w:hAnsiTheme="minorHAnsi" w:cstheme="minorHAnsi"/>
+        </w:rPr>
+        <w:t xml:space="preserve"> </w:t>
+      </w:r>
+      <w:r>
+        <w:rPr>
+          <w:rFonts w:asciiTheme="minorHAnsi" w:hAnsiTheme="minorHAnsi" w:cstheme="minorHAnsi"/>
+        </w:rPr>
         <w:t>+</w:t>
       </w:r>
       <w:r>
+        <w:rPr>
+          <w:rFonts w:asciiTheme="minorHAnsi" w:hAnsiTheme="minorHAnsi" w:cstheme="minorHAnsi"/>
+        </w:rPr>
         <w:t xml:space="preserve"> </w:t>
       </w:r>
       <w:r>
-        <w:t>2</w:t>
-      </w:r>
-    </w:p>
-    <w:p>
-      <w:r>
-        <w:t>B*C-2*(B+C) = 2n + 2</w:t>
-      </w:r>
-    </w:p>
-    <w:p/>
-    <w:p>
-      <w:r>
-        <w:t>Total run-time:</w:t>
-      </w:r>
-    </w:p>
-    <w:p/>
-    <w:p>
-      <w:r>
-        <w:t>2n^2+9n+6</w:t>
-      </w:r>
-    </w:p>
-    <w:p/>
-    <w:p>
-      <w:r>
+        <w:rPr>
+          <w:rFonts w:asciiTheme="minorHAnsi" w:hAnsiTheme="minorHAnsi" w:cstheme="minorHAnsi"/>
+        </w:rPr>
+        <w:t>25</w:t>
+      </w:r>
+      <w:r>
+        <w:rPr>
+          <w:rFonts w:asciiTheme="minorHAnsi" w:hAnsiTheme="minorHAnsi" w:cstheme="minorHAnsi"/>
+        </w:rPr>
+        <w:t>n</w:t>
+      </w:r>
+      <w:r>
+        <w:rPr>
+          <w:rFonts w:asciiTheme="minorHAnsi" w:hAnsiTheme="minorHAnsi" w:cstheme="minorHAnsi"/>
+        </w:rPr>
+        <w:t xml:space="preserve"> </w:t>
+      </w:r>
+      <w:r>
+        <w:rPr>
+          <w:rFonts w:asciiTheme="minorHAnsi" w:hAnsiTheme="minorHAnsi" w:cstheme="minorHAnsi"/>
+        </w:rPr>
+        <w:t>+</w:t>
+      </w:r>
+      <w:r>
+        <w:rPr>
+          <w:rFonts w:asciiTheme="minorHAnsi" w:hAnsiTheme="minorHAnsi" w:cstheme="minorHAnsi"/>
+        </w:rPr>
+        <w:t xml:space="preserve"> </w:t>
+      </w:r>
+      <w:r>
+        <w:rPr>
+          <w:rFonts w:asciiTheme="minorHAnsi" w:hAnsiTheme="minorHAnsi" w:cstheme="minorHAnsi"/>
+        </w:rPr>
+        <w:t>8(n/k)</w:t>
+      </w:r>
+      <w:r>
+        <w:rPr>
+          <w:rFonts w:asciiTheme="minorHAnsi" w:hAnsiTheme="minorHAnsi" w:cstheme="minorHAnsi"/>
+        </w:rPr>
+        <w:t xml:space="preserve"> </w:t>
+      </w:r>
+      <w:r>
+        <w:rPr>
+          <w:rFonts w:asciiTheme="minorHAnsi" w:hAnsiTheme="minorHAnsi" w:cstheme="minorHAnsi"/>
+        </w:rPr>
+        <w:t>+</w:t>
+      </w:r>
+      <w:r>
+        <w:rPr>
+          <w:rFonts w:asciiTheme="minorHAnsi" w:hAnsiTheme="minorHAnsi" w:cstheme="minorHAnsi"/>
+        </w:rPr>
+        <w:t xml:space="preserve"> </w:t>
+      </w:r>
+      <w:r>
+        <w:rPr>
+          <w:rFonts w:asciiTheme="minorHAnsi" w:hAnsiTheme="minorHAnsi" w:cstheme="minorHAnsi"/>
+        </w:rPr>
+        <w:t>30</w:t>
+      </w:r>
+    </w:p>
+    <w:p>
+      <w:pPr>
+        <w:rPr>
+          <w:rFonts w:asciiTheme="minorHAnsi" w:hAnsiTheme="minorHAnsi" w:cstheme="minorHAnsi"/>
+        </w:rPr>
+      </w:pPr>
+    </w:p>
+    <w:p>
+      <w:pPr>
+        <w:rPr>
+          <w:rFonts w:asciiTheme="minorHAnsi" w:hAnsiTheme="minorHAnsi" w:cstheme="minorHAnsi"/>
+        </w:rPr>
+      </w:pPr>
+      <w:r>
+        <w:rPr>
+          <w:rFonts w:asciiTheme="minorHAnsi" w:hAnsiTheme="minorHAnsi" w:cstheme="minorHAnsi"/>
+        </w:rPr>
         <w:t>O(n^2)</w:t>
       </w:r>
-      <w:bookmarkStart w:id="0" w:name="_GoBack"/>
-      <w:bookmarkEnd w:id="0"/>
     </w:p>
     <w:sectPr>
       <w:pgSz w:w="11906" w:h="16838"/>
@@ -1705,6 +2824,7 @@
   <w:style w:type="character" w:default="1" w:styleId="DefaultParagraphFont">
     <w:name w:val="Default Paragraph Font"/>
     <w:uiPriority w:val="1"/>
+    <w:semiHidden/>
     <w:unhideWhenUsed/>
   </w:style>
   <w:style w:type="table" w:default="1" w:styleId="TableNormal">

</xml_diff>